<commit_message>
Día 4: Agregadas algunas documentaciones (UML). El código maneja rudimentariamente botones para en Battle (y tambien sus estados), se guarda/carga partidas (al entrar/salir del juego y de combates).
</commit_message>
<xml_diff>
--- a/Bitácora.docx
+++ b/Bitácora.docx
@@ -7,6 +7,9 @@
         <w:pStyle w:val="Heading1"/>
       </w:pPr>
       <w:r>
+        <w:t xml:space="preserve">Bitácora </w:t>
+      </w:r>
+      <w:r>
         <w:t>Programaci</w:t>
       </w:r>
       <w:r>
@@ -14,13 +17,6 @@
       </w:r>
       <w:r>
         <w:t>n 3</w:t>
-      </w:r>
-      <w:r>
-        <w:tab/>
-      </w:r>
-      <w:r>
-        <w:tab/>
-        <w:t>--BITÁCORA--</w:t>
       </w:r>
     </w:p>
     <w:p/>
@@ -103,7 +99,7 @@
         </w:rPr>
         <w:t xml:space="preserve">decidimos gestionar utilizando </w:t>
       </w:r>
-      <w:hyperlink r:id="rId5" w:history="1">
+      <w:hyperlink r:id="rId8" w:history="1">
         <w:r>
           <w:rPr>
             <w:rStyle w:val="Hyperlink"/>
@@ -172,13 +168,9 @@
         <w:t>pequeña</w:t>
       </w:r>
       <w:r>
-        <w:t xml:space="preserve"> prueba de las herramientas, realizando u</w:t>
-      </w:r>
-      <w:r>
-        <w:t>n control de movimiento básico.</w:t>
+        <w:t xml:space="preserve"> prueba de las herramientas, realizando un control de movimiento básico.</w:t>
       </w:r>
     </w:p>
-    <w:p/>
     <w:p>
       <w:r>
         <w:rPr>
@@ -384,12 +376,942 @@
       <w:r>
         <w:t>.</w:t>
       </w:r>
+      <w:r>
+        <w:t xml:space="preserve"> </w:t>
+      </w:r>
+    </w:p>
+    <w:p>
+      <w:pPr>
+        <w:rPr>
+          <w:rStyle w:val="Heading2Char"/>
+        </w:rPr>
+      </w:pPr>
+      <w:r>
+        <w:rPr>
+          <w:rStyle w:val="Heading2Char"/>
+        </w:rPr>
+        <w:br w:type="page"/>
+      </w:r>
+    </w:p>
+    <w:p>
+      <w:r>
+        <w:rPr>
+          <w:rStyle w:val="Heading2Char"/>
+        </w:rPr>
+        <w:lastRenderedPageBreak/>
+        <w:t>Día 3:</w:t>
+      </w:r>
+      <w:r>
+        <w:t xml:space="preserve"> </w:t>
+      </w:r>
+      <w:r>
+        <w:rPr>
+          <w:rStyle w:val="Heading3Char"/>
+        </w:rPr>
+        <w:t>Bocetos de estilo,</w:t>
+      </w:r>
+    </w:p>
+    <w:p>
+      <w:pPr>
+        <w:pStyle w:val="ListParagraph"/>
+        <w:numPr>
+          <w:ilvl w:val="0"/>
+          <w:numId w:val="3"/>
+        </w:numPr>
+      </w:pPr>
+      <w:r>
+        <w:t xml:space="preserve">Bocetamos en lapiz y papel distintos dibujos </w:t>
+      </w:r>
+      <w:r>
+        <w:rPr>
+          <w:rStyle w:val="SubtleEmphasis"/>
+        </w:rPr>
+        <w:t>concept-art</w:t>
+      </w:r>
+      <w:r>
+        <w:t xml:space="preserve"> del juego, con el objetivo de decidir cual encaja mejor y cual nos resulta más cómodo de hacer a lo largo del proyecto.</w:t>
+      </w:r>
+    </w:p>
+    <w:p>
+      <w:pPr>
+        <w:pStyle w:val="ListParagraph"/>
+        <w:numPr>
+          <w:ilvl w:val="0"/>
+          <w:numId w:val="3"/>
+        </w:numPr>
+      </w:pPr>
+      <w:r>
+        <w:t xml:space="preserve">Intentamos </w:t>
+      </w:r>
+      <w:r>
+        <w:rPr>
+          <w:rStyle w:val="Emphasis"/>
+        </w:rPr>
+        <w:t>limpiar</w:t>
+      </w:r>
+      <w:r>
+        <w:t xml:space="preserve"> los diseños hechos, de forma digital.</w:t>
+      </w:r>
+    </w:p>
+    <w:p>
+      <w:pPr>
+        <w:pStyle w:val="ListParagraph"/>
+        <w:ind w:left="1776"/>
+      </w:pPr>
+      <w:r>
+        <w:rPr>
+          <w:noProof/>
+          <w:lang w:eastAsia="es-AR"/>
+        </w:rPr>
+        <w:drawing>
+          <wp:anchor distT="0" distB="0" distL="114300" distR="114300" simplePos="0" relativeHeight="251658240" behindDoc="0" locked="0" layoutInCell="1" allowOverlap="1" wp14:anchorId="73415431" wp14:editId="2C47D124">
+            <wp:simplePos x="0" y="0"/>
+            <wp:positionH relativeFrom="margin">
+              <wp:align>right</wp:align>
+            </wp:positionH>
+            <wp:positionV relativeFrom="paragraph">
+              <wp:posOffset>47625</wp:posOffset>
+            </wp:positionV>
+            <wp:extent cx="2058035" cy="3105150"/>
+            <wp:effectExtent l="0" t="0" r="0" b="0"/>
+            <wp:wrapSquare wrapText="bothSides"/>
+            <wp:docPr id="1" name="Picture 1"/>
+            <wp:cNvGraphicFramePr>
+              <a:graphicFrameLocks xmlns:a="http://schemas.openxmlformats.org/drawingml/2006/main" noChangeAspect="1"/>
+            </wp:cNvGraphicFramePr>
+            <a:graphic xmlns:a="http://schemas.openxmlformats.org/drawingml/2006/main">
+              <a:graphicData uri="http://schemas.openxmlformats.org/drawingml/2006/picture">
+                <pic:pic xmlns:pic="http://schemas.openxmlformats.org/drawingml/2006/picture">
+                  <pic:nvPicPr>
+                    <pic:cNvPr id="1" name="arbol boceto 2.png"/>
+                    <pic:cNvPicPr/>
+                  </pic:nvPicPr>
+                  <pic:blipFill>
+                    <a:blip r:embed="rId9" cstate="print">
+                      <a:extLst>
+                        <a:ext uri="{28A0092B-C50C-407E-A947-70E740481C1C}">
+                          <a14:useLocalDpi xmlns:a14="http://schemas.microsoft.com/office/drawing/2010/main" val="0"/>
+                        </a:ext>
+                      </a:extLst>
+                    </a:blip>
+                    <a:stretch>
+                      <a:fillRect/>
+                    </a:stretch>
+                  </pic:blipFill>
+                  <pic:spPr>
+                    <a:xfrm>
+                      <a:off x="0" y="0"/>
+                      <a:ext cx="2058035" cy="3105150"/>
+                    </a:xfrm>
+                    <a:prstGeom prst="rect">
+                      <a:avLst/>
+                    </a:prstGeom>
+                  </pic:spPr>
+                </pic:pic>
+              </a:graphicData>
+            </a:graphic>
+            <wp14:sizeRelH relativeFrom="page">
+              <wp14:pctWidth>0</wp14:pctWidth>
+            </wp14:sizeRelH>
+            <wp14:sizeRelV relativeFrom="page">
+              <wp14:pctHeight>0</wp14:pctHeight>
+            </wp14:sizeRelV>
+          </wp:anchor>
+        </w:drawing>
+      </w:r>
+      <w:r>
+        <w:rPr>
+          <w:noProof/>
+          <w:lang w:eastAsia="es-AR"/>
+        </w:rPr>
+        <w:drawing>
+          <wp:inline distT="0" distB="0" distL="0" distR="0" wp14:anchorId="65CAD97F" wp14:editId="3206D65F">
+            <wp:extent cx="2114550" cy="3190099"/>
+            <wp:effectExtent l="0" t="0" r="0" b="0"/>
+            <wp:docPr id="2" name="Picture 2"/>
+            <wp:cNvGraphicFramePr>
+              <a:graphicFrameLocks xmlns:a="http://schemas.openxmlformats.org/drawingml/2006/main" noChangeAspect="1"/>
+            </wp:cNvGraphicFramePr>
+            <a:graphic xmlns:a="http://schemas.openxmlformats.org/drawingml/2006/main">
+              <a:graphicData uri="http://schemas.openxmlformats.org/drawingml/2006/picture">
+                <pic:pic xmlns:pic="http://schemas.openxmlformats.org/drawingml/2006/picture">
+                  <pic:nvPicPr>
+                    <pic:cNvPr id="2" name="arbol boceto.png"/>
+                    <pic:cNvPicPr/>
+                  </pic:nvPicPr>
+                  <pic:blipFill>
+                    <a:blip r:embed="rId10" cstate="print">
+                      <a:extLst>
+                        <a:ext uri="{28A0092B-C50C-407E-A947-70E740481C1C}">
+                          <a14:useLocalDpi xmlns:a14="http://schemas.microsoft.com/office/drawing/2010/main" val="0"/>
+                        </a:ext>
+                      </a:extLst>
+                    </a:blip>
+                    <a:stretch>
+                      <a:fillRect/>
+                    </a:stretch>
+                  </pic:blipFill>
+                  <pic:spPr>
+                    <a:xfrm>
+                      <a:off x="0" y="0"/>
+                      <a:ext cx="2117928" cy="3195196"/>
+                    </a:xfrm>
+                    <a:prstGeom prst="rect">
+                      <a:avLst/>
+                    </a:prstGeom>
+                  </pic:spPr>
+                </pic:pic>
+              </a:graphicData>
+            </a:graphic>
+          </wp:inline>
+        </w:drawing>
+      </w:r>
+      <w:r>
+        <w:rPr>
+          <w:noProof/>
+          <w:lang w:eastAsia="es-AR"/>
+        </w:rPr>
+        <w:drawing>
+          <wp:inline distT="0" distB="0" distL="0" distR="0" wp14:anchorId="3D7DD2AD" wp14:editId="1F081483">
+            <wp:extent cx="2301516" cy="2800985"/>
+            <wp:effectExtent l="0" t="0" r="3810" b="0"/>
+            <wp:docPr id="5" name="Picture 5"/>
+            <wp:cNvGraphicFramePr>
+              <a:graphicFrameLocks xmlns:a="http://schemas.openxmlformats.org/drawingml/2006/main" noChangeAspect="1"/>
+            </wp:cNvGraphicFramePr>
+            <a:graphic xmlns:a="http://schemas.openxmlformats.org/drawingml/2006/main">
+              <a:graphicData uri="http://schemas.openxmlformats.org/drawingml/2006/picture">
+                <pic:pic xmlns:pic="http://schemas.openxmlformats.org/drawingml/2006/picture">
+                  <pic:nvPicPr>
+                    <pic:cNvPr id="5" name="bulba boceto.png"/>
+                    <pic:cNvPicPr/>
+                  </pic:nvPicPr>
+                  <pic:blipFill>
+                    <a:blip r:embed="rId11" cstate="print">
+                      <a:extLst>
+                        <a:ext uri="{28A0092B-C50C-407E-A947-70E740481C1C}">
+                          <a14:useLocalDpi xmlns:a14="http://schemas.microsoft.com/office/drawing/2010/main" val="0"/>
+                        </a:ext>
+                      </a:extLst>
+                    </a:blip>
+                    <a:stretch>
+                      <a:fillRect/>
+                    </a:stretch>
+                  </pic:blipFill>
+                  <pic:spPr>
+                    <a:xfrm>
+                      <a:off x="0" y="0"/>
+                      <a:ext cx="2306179" cy="2806659"/>
+                    </a:xfrm>
+                    <a:prstGeom prst="rect">
+                      <a:avLst/>
+                    </a:prstGeom>
+                  </pic:spPr>
+                </pic:pic>
+              </a:graphicData>
+            </a:graphic>
+          </wp:inline>
+        </w:drawing>
+      </w:r>
+      <w:r>
+        <w:rPr>
+          <w:noProof/>
+          <w:lang w:eastAsia="es-AR"/>
+        </w:rPr>
+        <w:drawing>
+          <wp:inline distT="0" distB="0" distL="0" distR="0" wp14:anchorId="74ABA634" wp14:editId="7814132C">
+            <wp:extent cx="2085975" cy="2527339"/>
+            <wp:effectExtent l="0" t="0" r="0" b="6350"/>
+            <wp:docPr id="4" name="Picture 4"/>
+            <wp:cNvGraphicFramePr>
+              <a:graphicFrameLocks xmlns:a="http://schemas.openxmlformats.org/drawingml/2006/main" noChangeAspect="1"/>
+            </wp:cNvGraphicFramePr>
+            <a:graphic xmlns:a="http://schemas.openxmlformats.org/drawingml/2006/main">
+              <a:graphicData uri="http://schemas.openxmlformats.org/drawingml/2006/picture">
+                <pic:pic xmlns:pic="http://schemas.openxmlformats.org/drawingml/2006/picture">
+                  <pic:nvPicPr>
+                    <pic:cNvPr id="4" name="bulba boceto 3.png"/>
+                    <pic:cNvPicPr/>
+                  </pic:nvPicPr>
+                  <pic:blipFill>
+                    <a:blip r:embed="rId12" cstate="print">
+                      <a:extLst>
+                        <a:ext uri="{28A0092B-C50C-407E-A947-70E740481C1C}">
+                          <a14:useLocalDpi xmlns:a14="http://schemas.microsoft.com/office/drawing/2010/main" val="0"/>
+                        </a:ext>
+                      </a:extLst>
+                    </a:blip>
+                    <a:stretch>
+                      <a:fillRect/>
+                    </a:stretch>
+                  </pic:blipFill>
+                  <pic:spPr>
+                    <a:xfrm>
+                      <a:off x="0" y="0"/>
+                      <a:ext cx="2088760" cy="2530713"/>
+                    </a:xfrm>
+                    <a:prstGeom prst="rect">
+                      <a:avLst/>
+                    </a:prstGeom>
+                  </pic:spPr>
+                </pic:pic>
+              </a:graphicData>
+            </a:graphic>
+          </wp:inline>
+        </w:drawing>
+      </w:r>
+      <w:r>
+        <w:rPr>
+          <w:noProof/>
+          <w:lang w:eastAsia="es-AR"/>
+        </w:rPr>
+        <w:lastRenderedPageBreak/>
+        <w:drawing>
+          <wp:inline distT="0" distB="0" distL="0" distR="0" wp14:anchorId="5375E7C5" wp14:editId="6D49460F">
+            <wp:extent cx="4933950" cy="2736059"/>
+            <wp:effectExtent l="0" t="0" r="0" b="7620"/>
+            <wp:docPr id="3" name="Picture 3"/>
+            <wp:cNvGraphicFramePr>
+              <a:graphicFrameLocks xmlns:a="http://schemas.openxmlformats.org/drawingml/2006/main" noChangeAspect="1"/>
+            </wp:cNvGraphicFramePr>
+            <a:graphic xmlns:a="http://schemas.openxmlformats.org/drawingml/2006/main">
+              <a:graphicData uri="http://schemas.openxmlformats.org/drawingml/2006/picture">
+                <pic:pic xmlns:pic="http://schemas.openxmlformats.org/drawingml/2006/picture">
+                  <pic:nvPicPr>
+                    <pic:cNvPr id="3" name="bat boceto.png"/>
+                    <pic:cNvPicPr/>
+                  </pic:nvPicPr>
+                  <pic:blipFill>
+                    <a:blip r:embed="rId13" cstate="print">
+                      <a:extLst>
+                        <a:ext uri="{28A0092B-C50C-407E-A947-70E740481C1C}">
+                          <a14:useLocalDpi xmlns:a14="http://schemas.microsoft.com/office/drawing/2010/main" val="0"/>
+                        </a:ext>
+                      </a:extLst>
+                    </a:blip>
+                    <a:stretch>
+                      <a:fillRect/>
+                    </a:stretch>
+                  </pic:blipFill>
+                  <pic:spPr>
+                    <a:xfrm>
+                      <a:off x="0" y="0"/>
+                      <a:ext cx="4954055" cy="2747208"/>
+                    </a:xfrm>
+                    <a:prstGeom prst="rect">
+                      <a:avLst/>
+                    </a:prstGeom>
+                  </pic:spPr>
+                </pic:pic>
+              </a:graphicData>
+            </a:graphic>
+          </wp:inline>
+        </w:drawing>
+      </w:r>
+      <w:r>
+        <w:rPr>
+          <w:noProof/>
+          <w:lang w:eastAsia="es-AR"/>
+        </w:rPr>
+        <w:drawing>
+          <wp:inline distT="0" distB="0" distL="0" distR="0" wp14:anchorId="35187940" wp14:editId="06F06292">
+            <wp:extent cx="4171950" cy="2558965"/>
+            <wp:effectExtent l="0" t="0" r="0" b="0"/>
+            <wp:docPr id="7" name="Picture 7"/>
+            <wp:cNvGraphicFramePr>
+              <a:graphicFrameLocks xmlns:a="http://schemas.openxmlformats.org/drawingml/2006/main" noChangeAspect="1"/>
+            </wp:cNvGraphicFramePr>
+            <a:graphic xmlns:a="http://schemas.openxmlformats.org/drawingml/2006/main">
+              <a:graphicData uri="http://schemas.openxmlformats.org/drawingml/2006/picture">
+                <pic:pic xmlns:pic="http://schemas.openxmlformats.org/drawingml/2006/picture">
+                  <pic:nvPicPr>
+                    <pic:cNvPr id="7" name="casa2 boceto.png"/>
+                    <pic:cNvPicPr/>
+                  </pic:nvPicPr>
+                  <pic:blipFill>
+                    <a:blip r:embed="rId14" cstate="print">
+                      <a:extLst>
+                        <a:ext uri="{28A0092B-C50C-407E-A947-70E740481C1C}">
+                          <a14:useLocalDpi xmlns:a14="http://schemas.microsoft.com/office/drawing/2010/main" val="0"/>
+                        </a:ext>
+                      </a:extLst>
+                    </a:blip>
+                    <a:stretch>
+                      <a:fillRect/>
+                    </a:stretch>
+                  </pic:blipFill>
+                  <pic:spPr>
+                    <a:xfrm>
+                      <a:off x="0" y="0"/>
+                      <a:ext cx="4193044" cy="2571904"/>
+                    </a:xfrm>
+                    <a:prstGeom prst="rect">
+                      <a:avLst/>
+                    </a:prstGeom>
+                  </pic:spPr>
+                </pic:pic>
+              </a:graphicData>
+            </a:graphic>
+          </wp:inline>
+        </w:drawing>
+      </w:r>
+      <w:r>
+        <w:rPr>
+          <w:noProof/>
+          <w:lang w:eastAsia="es-AR"/>
+        </w:rPr>
+        <w:drawing>
+          <wp:inline distT="0" distB="0" distL="0" distR="0" wp14:anchorId="34105626" wp14:editId="71C5B5EF">
+            <wp:extent cx="3628880" cy="3419475"/>
+            <wp:effectExtent l="0" t="0" r="0" b="0"/>
+            <wp:docPr id="6" name="Picture 6"/>
+            <wp:cNvGraphicFramePr>
+              <a:graphicFrameLocks xmlns:a="http://schemas.openxmlformats.org/drawingml/2006/main" noChangeAspect="1"/>
+            </wp:cNvGraphicFramePr>
+            <a:graphic xmlns:a="http://schemas.openxmlformats.org/drawingml/2006/main">
+              <a:graphicData uri="http://schemas.openxmlformats.org/drawingml/2006/picture">
+                <pic:pic xmlns:pic="http://schemas.openxmlformats.org/drawingml/2006/picture">
+                  <pic:nvPicPr>
+                    <pic:cNvPr id="6" name="casa boceto 2.png"/>
+                    <pic:cNvPicPr/>
+                  </pic:nvPicPr>
+                  <pic:blipFill>
+                    <a:blip r:embed="rId15" cstate="print">
+                      <a:extLst>
+                        <a:ext uri="{28A0092B-C50C-407E-A947-70E740481C1C}">
+                          <a14:useLocalDpi xmlns:a14="http://schemas.microsoft.com/office/drawing/2010/main" val="0"/>
+                        </a:ext>
+                      </a:extLst>
+                    </a:blip>
+                    <a:stretch>
+                      <a:fillRect/>
+                    </a:stretch>
+                  </pic:blipFill>
+                  <pic:spPr>
+                    <a:xfrm>
+                      <a:off x="0" y="0"/>
+                      <a:ext cx="3654565" cy="3443678"/>
+                    </a:xfrm>
+                    <a:prstGeom prst="rect">
+                      <a:avLst/>
+                    </a:prstGeom>
+                  </pic:spPr>
+                </pic:pic>
+              </a:graphicData>
+            </a:graphic>
+          </wp:inline>
+        </w:drawing>
+      </w:r>
+      <w:r>
+        <w:rPr>
+          <w:noProof/>
+          <w:lang w:eastAsia="es-AR"/>
+        </w:rPr>
+        <w:lastRenderedPageBreak/>
+        <w:drawing>
+          <wp:inline distT="0" distB="0" distL="0" distR="0">
+            <wp:extent cx="2524125" cy="2193403"/>
+            <wp:effectExtent l="0" t="0" r="0" b="0"/>
+            <wp:docPr id="8" name="Picture 8"/>
+            <wp:cNvGraphicFramePr>
+              <a:graphicFrameLocks xmlns:a="http://schemas.openxmlformats.org/drawingml/2006/main" noChangeAspect="1"/>
+            </wp:cNvGraphicFramePr>
+            <a:graphic xmlns:a="http://schemas.openxmlformats.org/drawingml/2006/main">
+              <a:graphicData uri="http://schemas.openxmlformats.org/drawingml/2006/picture">
+                <pic:pic xmlns:pic="http://schemas.openxmlformats.org/drawingml/2006/picture">
+                  <pic:nvPicPr>
+                    <pic:cNvPr id="8" name="char boceto.png"/>
+                    <pic:cNvPicPr/>
+                  </pic:nvPicPr>
+                  <pic:blipFill>
+                    <a:blip r:embed="rId16" cstate="print">
+                      <a:extLst>
+                        <a:ext uri="{28A0092B-C50C-407E-A947-70E740481C1C}">
+                          <a14:useLocalDpi xmlns:a14="http://schemas.microsoft.com/office/drawing/2010/main" val="0"/>
+                        </a:ext>
+                      </a:extLst>
+                    </a:blip>
+                    <a:stretch>
+                      <a:fillRect/>
+                    </a:stretch>
+                  </pic:blipFill>
+                  <pic:spPr>
+                    <a:xfrm>
+                      <a:off x="0" y="0"/>
+                      <a:ext cx="2535598" cy="2203373"/>
+                    </a:xfrm>
+                    <a:prstGeom prst="rect">
+                      <a:avLst/>
+                    </a:prstGeom>
+                  </pic:spPr>
+                </pic:pic>
+              </a:graphicData>
+            </a:graphic>
+          </wp:inline>
+        </w:drawing>
+      </w:r>
+      <w:r>
+        <w:rPr>
+          <w:noProof/>
+          <w:lang w:eastAsia="es-AR"/>
+        </w:rPr>
+        <w:drawing>
+          <wp:inline distT="0" distB="0" distL="0" distR="0" wp14:anchorId="5B4A259C" wp14:editId="4691B4BA">
+            <wp:extent cx="1895239" cy="2600325"/>
+            <wp:effectExtent l="0" t="0" r="0" b="0"/>
+            <wp:docPr id="11" name="Picture 11"/>
+            <wp:cNvGraphicFramePr>
+              <a:graphicFrameLocks xmlns:a="http://schemas.openxmlformats.org/drawingml/2006/main" noChangeAspect="1"/>
+            </wp:cNvGraphicFramePr>
+            <a:graphic xmlns:a="http://schemas.openxmlformats.org/drawingml/2006/main">
+              <a:graphicData uri="http://schemas.openxmlformats.org/drawingml/2006/picture">
+                <pic:pic xmlns:pic="http://schemas.openxmlformats.org/drawingml/2006/picture">
+                  <pic:nvPicPr>
+                    <pic:cNvPr id="11" name="venonat boceto.png"/>
+                    <pic:cNvPicPr/>
+                  </pic:nvPicPr>
+                  <pic:blipFill>
+                    <a:blip r:embed="rId17" cstate="print">
+                      <a:extLst>
+                        <a:ext uri="{28A0092B-C50C-407E-A947-70E740481C1C}">
+                          <a14:useLocalDpi xmlns:a14="http://schemas.microsoft.com/office/drawing/2010/main" val="0"/>
+                        </a:ext>
+                      </a:extLst>
+                    </a:blip>
+                    <a:stretch>
+                      <a:fillRect/>
+                    </a:stretch>
+                  </pic:blipFill>
+                  <pic:spPr>
+                    <a:xfrm>
+                      <a:off x="0" y="0"/>
+                      <a:ext cx="1907695" cy="2617414"/>
+                    </a:xfrm>
+                    <a:prstGeom prst="rect">
+                      <a:avLst/>
+                    </a:prstGeom>
+                  </pic:spPr>
+                </pic:pic>
+              </a:graphicData>
+            </a:graphic>
+          </wp:inline>
+        </w:drawing>
+      </w:r>
+      <w:r>
+        <w:rPr>
+          <w:noProof/>
+          <w:lang w:eastAsia="es-AR"/>
+        </w:rPr>
+        <w:drawing>
+          <wp:inline distT="0" distB="0" distL="0" distR="0" wp14:anchorId="026A840A" wp14:editId="4B5816C6">
+            <wp:extent cx="2300290" cy="2028825"/>
+            <wp:effectExtent l="0" t="0" r="5080" b="0"/>
+            <wp:docPr id="10" name="Picture 10"/>
+            <wp:cNvGraphicFramePr>
+              <a:graphicFrameLocks xmlns:a="http://schemas.openxmlformats.org/drawingml/2006/main" noChangeAspect="1"/>
+            </wp:cNvGraphicFramePr>
+            <a:graphic xmlns:a="http://schemas.openxmlformats.org/drawingml/2006/main">
+              <a:graphicData uri="http://schemas.openxmlformats.org/drawingml/2006/picture">
+                <pic:pic xmlns:pic="http://schemas.openxmlformats.org/drawingml/2006/picture">
+                  <pic:nvPicPr>
+                    <pic:cNvPr id="10" name="golem boceto.png"/>
+                    <pic:cNvPicPr/>
+                  </pic:nvPicPr>
+                  <pic:blipFill>
+                    <a:blip r:embed="rId18" cstate="print">
+                      <a:extLst>
+                        <a:ext uri="{28A0092B-C50C-407E-A947-70E740481C1C}">
+                          <a14:useLocalDpi xmlns:a14="http://schemas.microsoft.com/office/drawing/2010/main" val="0"/>
+                        </a:ext>
+                      </a:extLst>
+                    </a:blip>
+                    <a:stretch>
+                      <a:fillRect/>
+                    </a:stretch>
+                  </pic:blipFill>
+                  <pic:spPr>
+                    <a:xfrm>
+                      <a:off x="0" y="0"/>
+                      <a:ext cx="2307210" cy="2034928"/>
+                    </a:xfrm>
+                    <a:prstGeom prst="rect">
+                      <a:avLst/>
+                    </a:prstGeom>
+                  </pic:spPr>
+                </pic:pic>
+              </a:graphicData>
+            </a:graphic>
+          </wp:inline>
+        </w:drawing>
+      </w:r>
+      <w:r>
+        <w:rPr>
+          <w:noProof/>
+          <w:lang w:eastAsia="es-AR"/>
+        </w:rPr>
+        <w:drawing>
+          <wp:inline distT="0" distB="0" distL="0" distR="0" wp14:anchorId="0D6E8B0B" wp14:editId="64D8D8B2">
+            <wp:extent cx="3343275" cy="2971422"/>
+            <wp:effectExtent l="0" t="0" r="0" b="635"/>
+            <wp:docPr id="9" name="Picture 9"/>
+            <wp:cNvGraphicFramePr>
+              <a:graphicFrameLocks xmlns:a="http://schemas.openxmlformats.org/drawingml/2006/main" noChangeAspect="1"/>
+            </wp:cNvGraphicFramePr>
+            <a:graphic xmlns:a="http://schemas.openxmlformats.org/drawingml/2006/main">
+              <a:graphicData uri="http://schemas.openxmlformats.org/drawingml/2006/picture">
+                <pic:pic xmlns:pic="http://schemas.openxmlformats.org/drawingml/2006/picture">
+                  <pic:nvPicPr>
+                    <pic:cNvPr id="9" name="golem boceto 3.png"/>
+                    <pic:cNvPicPr/>
+                  </pic:nvPicPr>
+                  <pic:blipFill>
+                    <a:blip r:embed="rId19" cstate="print">
+                      <a:extLst>
+                        <a:ext uri="{28A0092B-C50C-407E-A947-70E740481C1C}">
+                          <a14:useLocalDpi xmlns:a14="http://schemas.microsoft.com/office/drawing/2010/main" val="0"/>
+                        </a:ext>
+                      </a:extLst>
+                    </a:blip>
+                    <a:stretch>
+                      <a:fillRect/>
+                    </a:stretch>
+                  </pic:blipFill>
+                  <pic:spPr>
+                    <a:xfrm>
+                      <a:off x="0" y="0"/>
+                      <a:ext cx="3361250" cy="2987397"/>
+                    </a:xfrm>
+                    <a:prstGeom prst="rect">
+                      <a:avLst/>
+                    </a:prstGeom>
+                  </pic:spPr>
+                </pic:pic>
+              </a:graphicData>
+            </a:graphic>
+          </wp:inline>
+        </w:drawing>
+      </w:r>
+    </w:p>
+    <w:p>
+      <w:pPr>
+        <w:pStyle w:val="Subtitle"/>
+        <w:rPr>
+          <w:rStyle w:val="SubtleEmphasis"/>
+        </w:rPr>
+      </w:pPr>
+      <w:r>
+        <w:rPr>
+          <w:rStyle w:val="SubtleEmphasis"/>
+        </w:rPr>
+        <w:t>Coloreados con InkScape</w:t>
+      </w:r>
+    </w:p>
+    <w:p>
+      <w:r>
+        <w:br w:type="page"/>
+      </w:r>
+    </w:p>
+    <w:p>
+      <w:pPr>
+        <w:pStyle w:val="ListParagraph"/>
+      </w:pPr>
+    </w:p>
+    <w:p>
+      <w:pPr>
+        <w:pStyle w:val="ListParagraph"/>
+        <w:rPr>
+          <w:rStyle w:val="Heading3Char"/>
+        </w:rPr>
+      </w:pPr>
+      <w:r>
+        <w:rPr>
+          <w:rStyle w:val="Heading2Char"/>
+        </w:rPr>
+        <w:t>Día 4:</w:t>
+      </w:r>
+      <w:r>
+        <w:t xml:space="preserve"> </w:t>
+      </w:r>
+      <w:r>
+        <w:rPr>
+          <w:rStyle w:val="Heading3Char"/>
+        </w:rPr>
+        <w:t>Bocetos UML</w:t>
+      </w:r>
+      <w:r>
+        <w:rPr>
+          <w:rStyle w:val="Heading3Char"/>
+        </w:rPr>
+        <w:t>,</w:t>
+      </w:r>
+    </w:p>
+    <w:p>
+      <w:pPr>
+        <w:pStyle w:val="ListParagraph"/>
+        <w:numPr>
+          <w:ilvl w:val="0"/>
+          <w:numId w:val="5"/>
+        </w:numPr>
+        <w:rPr>
+          <w:rStyle w:val="IntenseEmphasis"/>
+          <w:b w:val="0"/>
+          <w:bCs w:val="0"/>
+          <w:i w:val="0"/>
+          <w:iCs w:val="0"/>
+        </w:rPr>
+      </w:pPr>
+      <w:r>
+        <w:rPr>
+          <w:noProof/>
+          <w:lang w:eastAsia="es-AR"/>
+        </w:rPr>
+        <w:drawing>
+          <wp:anchor distT="0" distB="0" distL="114300" distR="114300" simplePos="0" relativeHeight="251659264" behindDoc="0" locked="0" layoutInCell="1" allowOverlap="1" wp14:anchorId="328A66C4" wp14:editId="02953297">
+            <wp:simplePos x="0" y="0"/>
+            <wp:positionH relativeFrom="margin">
+              <wp:posOffset>66675</wp:posOffset>
+            </wp:positionH>
+            <wp:positionV relativeFrom="margin">
+              <wp:posOffset>923925</wp:posOffset>
+            </wp:positionV>
+            <wp:extent cx="6858000" cy="1393190"/>
+            <wp:effectExtent l="0" t="0" r="0" b="0"/>
+            <wp:wrapSquare wrapText="bothSides"/>
+            <wp:docPr id="12" name="Picture 12"/>
+            <wp:cNvGraphicFramePr>
+              <a:graphicFrameLocks xmlns:a="http://schemas.openxmlformats.org/drawingml/2006/main" noChangeAspect="1"/>
+            </wp:cNvGraphicFramePr>
+            <a:graphic xmlns:a="http://schemas.openxmlformats.org/drawingml/2006/main">
+              <a:graphicData uri="http://schemas.openxmlformats.org/drawingml/2006/picture">
+                <pic:pic xmlns:pic="http://schemas.openxmlformats.org/drawingml/2006/picture">
+                  <pic:nvPicPr>
+                    <pic:cNvPr id="12" name="battle_states_uml.png"/>
+                    <pic:cNvPicPr/>
+                  </pic:nvPicPr>
+                  <pic:blipFill>
+                    <a:blip r:embed="rId20">
+                      <a:extLst>
+                        <a:ext uri="{28A0092B-C50C-407E-A947-70E740481C1C}">
+                          <a14:useLocalDpi xmlns:a14="http://schemas.microsoft.com/office/drawing/2010/main" val="0"/>
+                        </a:ext>
+                      </a:extLst>
+                    </a:blip>
+                    <a:stretch>
+                      <a:fillRect/>
+                    </a:stretch>
+                  </pic:blipFill>
+                  <pic:spPr>
+                    <a:xfrm>
+                      <a:off x="0" y="0"/>
+                      <a:ext cx="6858000" cy="1393190"/>
+                    </a:xfrm>
+                    <a:prstGeom prst="rect">
+                      <a:avLst/>
+                    </a:prstGeom>
+                  </pic:spPr>
+                </pic:pic>
+              </a:graphicData>
+            </a:graphic>
+          </wp:anchor>
+        </w:drawing>
+      </w:r>
+      <w:r>
+        <w:t xml:space="preserve">Planteamos los primeros bocetos de </w:t>
+      </w:r>
+      <w:r>
+        <w:rPr>
+          <w:rStyle w:val="IntenseEmphasis"/>
+        </w:rPr>
+        <w:t>transición de estado de las batallas</w:t>
+      </w:r>
+      <w:r>
+        <w:t xml:space="preserve">, y de </w:t>
+      </w:r>
+      <w:r>
+        <w:rPr>
+          <w:rStyle w:val="IntenseEmphasis"/>
+        </w:rPr>
+        <w:t>clases</w:t>
+      </w:r>
+      <w:r>
+        <w:rPr>
+          <w:rStyle w:val="IntenseEmphasis"/>
+        </w:rPr>
+        <w:t>.</w:t>
+      </w:r>
+    </w:p>
+    <w:p>
+      <w:pPr>
+        <w:ind w:left="2124"/>
+      </w:pPr>
+      <w:r>
+        <w:rPr>
+          <w:noProof/>
+          <w:lang w:eastAsia="es-AR"/>
+        </w:rPr>
+        <w:drawing>
+          <wp:anchor distT="0" distB="0" distL="114300" distR="114300" simplePos="0" relativeHeight="251660288" behindDoc="0" locked="0" layoutInCell="1" allowOverlap="1">
+            <wp:simplePos x="1809750" y="2933700"/>
+            <wp:positionH relativeFrom="margin">
+              <wp:align>center</wp:align>
+            </wp:positionH>
+            <wp:positionV relativeFrom="margin">
+              <wp:align>center</wp:align>
+            </wp:positionV>
+            <wp:extent cx="6858000" cy="3491230"/>
+            <wp:effectExtent l="0" t="0" r="0" b="0"/>
+            <wp:wrapSquare wrapText="bothSides"/>
+            <wp:docPr id="13" name="Picture 13"/>
+            <wp:cNvGraphicFramePr>
+              <a:graphicFrameLocks xmlns:a="http://schemas.openxmlformats.org/drawingml/2006/main" noChangeAspect="1"/>
+            </wp:cNvGraphicFramePr>
+            <a:graphic xmlns:a="http://schemas.openxmlformats.org/drawingml/2006/main">
+              <a:graphicData uri="http://schemas.openxmlformats.org/drawingml/2006/picture">
+                <pic:pic xmlns:pic="http://schemas.openxmlformats.org/drawingml/2006/picture">
+                  <pic:nvPicPr>
+                    <pic:cNvPr id="13" name="uml_clases.png"/>
+                    <pic:cNvPicPr/>
+                  </pic:nvPicPr>
+                  <pic:blipFill>
+                    <a:blip r:embed="rId21">
+                      <a:extLst>
+                        <a:ext uri="{28A0092B-C50C-407E-A947-70E740481C1C}">
+                          <a14:useLocalDpi xmlns:a14="http://schemas.microsoft.com/office/drawing/2010/main" val="0"/>
+                        </a:ext>
+                      </a:extLst>
+                    </a:blip>
+                    <a:stretch>
+                      <a:fillRect/>
+                    </a:stretch>
+                  </pic:blipFill>
+                  <pic:spPr>
+                    <a:xfrm>
+                      <a:off x="0" y="0"/>
+                      <a:ext cx="6858000" cy="3491230"/>
+                    </a:xfrm>
+                    <a:prstGeom prst="rect">
+                      <a:avLst/>
+                    </a:prstGeom>
+                  </pic:spPr>
+                </pic:pic>
+              </a:graphicData>
+            </a:graphic>
+          </wp:anchor>
+        </w:drawing>
+      </w:r>
+    </w:p>
+    <w:p>
+      <w:pPr>
+        <w:pStyle w:val="ListParagraph"/>
+        <w:numPr>
+          <w:ilvl w:val="0"/>
+          <w:numId w:val="6"/>
+        </w:numPr>
+      </w:pPr>
+      <w:r>
+        <w:t xml:space="preserve">Avances en la escena de batalla (Funcionalidad </w:t>
+      </w:r>
+      <w:r>
+        <w:rPr>
+          <w:rStyle w:val="Emphasis"/>
+        </w:rPr>
+        <w:t>básica</w:t>
+      </w:r>
+      <w:r>
+        <w:t xml:space="preserve"> de acciones y prioridades de movimientos)</w:t>
+      </w:r>
+      <w:r>
+        <w:t>.</w:t>
+      </w:r>
+    </w:p>
+    <w:p>
+      <w:pPr>
+        <w:pStyle w:val="ListParagraph"/>
+        <w:numPr>
+          <w:ilvl w:val="0"/>
+          <w:numId w:val="6"/>
+        </w:numPr>
+      </w:pPr>
+      <w:r>
+        <w:t>Agregados cambios de escena para testear funciones (huir y entrar a batalla)</w:t>
+      </w:r>
+      <w:r>
+        <w:t>.</w:t>
+      </w:r>
+    </w:p>
+    <w:p>
+      <w:pPr>
+        <w:pStyle w:val="ListParagraph"/>
+        <w:numPr>
+          <w:ilvl w:val="0"/>
+          <w:numId w:val="6"/>
+        </w:numPr>
+      </w:pPr>
+      <w:r>
+        <w:rPr>
+          <w:rStyle w:val="Emphasis"/>
+        </w:rPr>
+        <w:t>Agregado Save/Load</w:t>
+      </w:r>
+      <w:r>
+        <w:t xml:space="preserve"> utilizando como datos los colores de pelo y gorra</w:t>
+      </w:r>
+      <w:r>
+        <w:t>.</w:t>
+      </w:r>
+    </w:p>
+    <w:p>
+      <w:pPr>
+        <w:pStyle w:val="ListParagraph"/>
+        <w:numPr>
+          <w:ilvl w:val="0"/>
+          <w:numId w:val="6"/>
+        </w:numPr>
+      </w:pPr>
+      <w:r>
+        <w:rPr>
+          <w:rStyle w:val="IntenseEmphasis"/>
+        </w:rPr>
+        <w:t xml:space="preserve">Save/Load ahora </w:t>
+      </w:r>
+      <w:r>
+        <w:rPr>
+          <w:rStyle w:val="IntenseEmphasis"/>
+        </w:rPr>
+        <w:t>maneja</w:t>
+      </w:r>
+      <w:r>
+        <w:rPr>
+          <w:rStyle w:val="IntenseEmphasis"/>
+        </w:rPr>
+        <w:t xml:space="preserve"> posición del jugador</w:t>
+      </w:r>
+      <w:r>
+        <w:rPr>
+          <w:rStyle w:val="Emphasis"/>
+        </w:rPr>
+        <w:t xml:space="preserve"> </w:t>
+      </w:r>
+      <w:r>
+        <w:t>(reflejado al salir/entrar</w:t>
+      </w:r>
+      <w:r>
+        <w:t xml:space="preserve"> del juego</w:t>
+      </w:r>
+      <w:r>
+        <w:t xml:space="preserve"> o al salir de un combate)</w:t>
+      </w:r>
+      <w:r>
+        <w:t>.</w:t>
+      </w:r>
       <w:bookmarkStart w:id="0" w:name="_GoBack"/>
       <w:bookmarkEnd w:id="0"/>
     </w:p>
     <w:sectPr>
+      <w:headerReference w:type="default" r:id="rId22"/>
+      <w:footerReference w:type="default" r:id="rId23"/>
       <w:pgSz w:w="12240" w:h="15840"/>
-      <w:pgMar w:top="1417" w:right="1701" w:bottom="1417" w:left="1701" w:header="708" w:footer="708" w:gutter="0"/>
+      <w:pgMar w:top="720" w:right="720" w:bottom="720" w:left="720" w:header="708" w:footer="708" w:gutter="0"/>
       <w:cols w:space="708"/>
       <w:docGrid w:linePitch="360"/>
     </w:sectPr>
@@ -397,9 +1319,652 @@
 </w:document>
 </file>
 
+<file path=word/endnotes.xml><?xml version="1.0" encoding="utf-8"?>
+<w:endnotes xmlns:wpc="http://schemas.microsoft.com/office/word/2010/wordprocessingCanvas" xmlns:mc="http://schemas.openxmlformats.org/markup-compatibility/2006" xmlns:o="urn:schemas-microsoft-com:office:office" xmlns:r="http://schemas.openxmlformats.org/officeDocument/2006/relationships" xmlns:m="http://schemas.openxmlformats.org/officeDocument/2006/math" xmlns:v="urn:schemas-microsoft-com:vml" xmlns:wp14="http://schemas.microsoft.com/office/word/2010/wordprocessingDrawing" xmlns:wp="http://schemas.openxmlformats.org/drawingml/2006/wordprocessingDrawing" xmlns:w10="urn:schemas-microsoft-com:office:word" xmlns:w="http://schemas.openxmlformats.org/wordprocessingml/2006/main" xmlns:w14="http://schemas.microsoft.com/office/word/2010/wordml" xmlns:w15="http://schemas.microsoft.com/office/word/2012/wordml" xmlns:wpg="http://schemas.microsoft.com/office/word/2010/wordprocessingGroup" xmlns:wpi="http://schemas.microsoft.com/office/word/2010/wordprocessingInk" xmlns:wne="http://schemas.microsoft.com/office/word/2006/wordml" xmlns:wps="http://schemas.microsoft.com/office/word/2010/wordprocessingShape" mc:Ignorable="w14 w15 wp14">
+  <w:endnote w:type="separator" w:id="-1">
+    <w:p>
+      <w:pPr>
+        <w:spacing w:after="0" w:line="240" w:lineRule="auto"/>
+      </w:pPr>
+      <w:r>
+        <w:separator/>
+      </w:r>
+    </w:p>
+  </w:endnote>
+  <w:endnote w:type="continuationSeparator" w:id="0">
+    <w:p>
+      <w:pPr>
+        <w:spacing w:after="0" w:line="240" w:lineRule="auto"/>
+      </w:pPr>
+      <w:r>
+        <w:continuationSeparator/>
+      </w:r>
+    </w:p>
+  </w:endnote>
+</w:endnotes>
+</file>
+
+<file path=word/footer1.xml><?xml version="1.0" encoding="utf-8"?>
+<w:ftr xmlns:wpc="http://schemas.microsoft.com/office/word/2010/wordprocessingCanvas" xmlns:mc="http://schemas.openxmlformats.org/markup-compatibility/2006" xmlns:o="urn:schemas-microsoft-com:office:office" xmlns:r="http://schemas.openxmlformats.org/officeDocument/2006/relationships" xmlns:m="http://schemas.openxmlformats.org/officeDocument/2006/math" xmlns:v="urn:schemas-microsoft-com:vml" xmlns:wp14="http://schemas.microsoft.com/office/word/2010/wordprocessingDrawing" xmlns:wp="http://schemas.openxmlformats.org/drawingml/2006/wordprocessingDrawing" xmlns:w10="urn:schemas-microsoft-com:office:word" xmlns:w="http://schemas.openxmlformats.org/wordprocessingml/2006/main" xmlns:w14="http://schemas.microsoft.com/office/word/2010/wordml" xmlns:w15="http://schemas.microsoft.com/office/word/2012/wordml" xmlns:wpg="http://schemas.microsoft.com/office/word/2010/wordprocessingGroup" xmlns:wpi="http://schemas.microsoft.com/office/word/2010/wordprocessingInk" xmlns:wne="http://schemas.microsoft.com/office/word/2006/wordml" xmlns:wps="http://schemas.microsoft.com/office/word/2010/wordprocessingShape" mc:Ignorable="w14 w15 wp14">
+  <w:p>
+    <w:pPr>
+      <w:pStyle w:val="Footer"/>
+    </w:pPr>
+  </w:p>
+</w:ftr>
+</file>
+
+<file path=word/footnotes.xml><?xml version="1.0" encoding="utf-8"?>
+<w:footnotes xmlns:wpc="http://schemas.microsoft.com/office/word/2010/wordprocessingCanvas" xmlns:mc="http://schemas.openxmlformats.org/markup-compatibility/2006" xmlns:o="urn:schemas-microsoft-com:office:office" xmlns:r="http://schemas.openxmlformats.org/officeDocument/2006/relationships" xmlns:m="http://schemas.openxmlformats.org/officeDocument/2006/math" xmlns:v="urn:schemas-microsoft-com:vml" xmlns:wp14="http://schemas.microsoft.com/office/word/2010/wordprocessingDrawing" xmlns:wp="http://schemas.openxmlformats.org/drawingml/2006/wordprocessingDrawing" xmlns:w10="urn:schemas-microsoft-com:office:word" xmlns:w="http://schemas.openxmlformats.org/wordprocessingml/2006/main" xmlns:w14="http://schemas.microsoft.com/office/word/2010/wordml" xmlns:w15="http://schemas.microsoft.com/office/word/2012/wordml" xmlns:wpg="http://schemas.microsoft.com/office/word/2010/wordprocessingGroup" xmlns:wpi="http://schemas.microsoft.com/office/word/2010/wordprocessingInk" xmlns:wne="http://schemas.microsoft.com/office/word/2006/wordml" xmlns:wps="http://schemas.microsoft.com/office/word/2010/wordprocessingShape" mc:Ignorable="w14 w15 wp14">
+  <w:footnote w:type="separator" w:id="-1">
+    <w:p>
+      <w:pPr>
+        <w:spacing w:after="0" w:line="240" w:lineRule="auto"/>
+      </w:pPr>
+      <w:r>
+        <w:separator/>
+      </w:r>
+    </w:p>
+  </w:footnote>
+  <w:footnote w:type="continuationSeparator" w:id="0">
+    <w:p>
+      <w:pPr>
+        <w:spacing w:after="0" w:line="240" w:lineRule="auto"/>
+      </w:pPr>
+      <w:r>
+        <w:continuationSeparator/>
+      </w:r>
+    </w:p>
+  </w:footnote>
+</w:footnotes>
+</file>
+
+<file path=word/header1.xml><?xml version="1.0" encoding="utf-8"?>
+<w:hdr xmlns:wpc="http://schemas.microsoft.com/office/word/2010/wordprocessingCanvas" xmlns:mc="http://schemas.openxmlformats.org/markup-compatibility/2006" xmlns:o="urn:schemas-microsoft-com:office:office" xmlns:r="http://schemas.openxmlformats.org/officeDocument/2006/relationships" xmlns:m="http://schemas.openxmlformats.org/officeDocument/2006/math" xmlns:v="urn:schemas-microsoft-com:vml" xmlns:wp14="http://schemas.microsoft.com/office/word/2010/wordprocessingDrawing" xmlns:wp="http://schemas.openxmlformats.org/drawingml/2006/wordprocessingDrawing" xmlns:w10="urn:schemas-microsoft-com:office:word" xmlns:w="http://schemas.openxmlformats.org/wordprocessingml/2006/main" xmlns:w14="http://schemas.microsoft.com/office/word/2010/wordml" xmlns:w15="http://schemas.microsoft.com/office/word/2012/wordml" xmlns:wpg="http://schemas.microsoft.com/office/word/2010/wordprocessingGroup" xmlns:wpi="http://schemas.microsoft.com/office/word/2010/wordprocessingInk" xmlns:wne="http://schemas.microsoft.com/office/word/2006/wordml" xmlns:wps="http://schemas.microsoft.com/office/word/2010/wordprocessingShape" mc:Ignorable="w14 w15 wp14">
+  <w:p>
+    <w:pPr>
+      <w:pStyle w:val="Header"/>
+    </w:pPr>
+    <w:r>
+      <w:rPr>
+        <w:noProof/>
+        <w:lang w:eastAsia="es-AR"/>
+      </w:rPr>
+      <mc:AlternateContent>
+        <mc:Choice Requires="wps">
+          <w:drawing>
+            <wp:anchor distT="0" distB="0" distL="114300" distR="114300" simplePos="0" relativeHeight="251660288" behindDoc="0" locked="0" layoutInCell="0" allowOverlap="1">
+              <wp:simplePos x="0" y="0"/>
+              <wp:positionH relativeFrom="margin">
+                <wp:align>left</wp:align>
+              </wp:positionH>
+              <wp:positionV relativeFrom="topMargin">
+                <wp:align>center</wp:align>
+              </wp:positionV>
+              <wp:extent cx="5943600" cy="173736"/>
+              <wp:effectExtent l="0" t="0" r="0" b="635"/>
+              <wp:wrapNone/>
+              <wp:docPr id="220" name="Text Box 220"/>
+              <wp:cNvGraphicFramePr>
+                <a:graphicFrameLocks xmlns:a="http://schemas.openxmlformats.org/drawingml/2006/main"/>
+              </wp:cNvGraphicFramePr>
+              <a:graphic xmlns:a="http://schemas.openxmlformats.org/drawingml/2006/main">
+                <a:graphicData uri="http://schemas.microsoft.com/office/word/2010/wordprocessingShape">
+                  <wps:wsp>
+                    <wps:cNvSpPr txBox="1">
+                      <a:spLocks noChangeArrowheads="1"/>
+                    </wps:cNvSpPr>
+                    <wps:spPr bwMode="auto">
+                      <a:xfrm>
+                        <a:off x="0" y="0"/>
+                        <a:ext cx="5943600" cy="173736"/>
+                      </a:xfrm>
+                      <a:prstGeom prst="rect">
+                        <a:avLst/>
+                      </a:prstGeom>
+                      <a:noFill/>
+                      <a:ln>
+                        <a:noFill/>
+                      </a:ln>
+                      <a:extLst>
+                        <a:ext uri="{909E8E84-426E-40DD-AFC4-6F175D3DCCD1}">
+                          <a14:hiddenFill xmlns:a14="http://schemas.microsoft.com/office/drawing/2010/main">
+                            <a:solidFill>
+                              <a:srgbClr val="FFFFFF"/>
+                            </a:solidFill>
+                          </a14:hiddenFill>
+                        </a:ext>
+                        <a:ext uri="{91240B29-F687-4F45-9708-019B960494DF}">
+                          <a14:hiddenLine xmlns:a14="http://schemas.microsoft.com/office/drawing/2010/main" w="9525">
+                            <a:solidFill>
+                              <a:srgbClr val="000000"/>
+                            </a:solidFill>
+                            <a:miter lim="800000"/>
+                            <a:headEnd/>
+                            <a:tailEnd/>
+                          </a14:hiddenLine>
+                        </a:ext>
+                      </a:extLst>
+                    </wps:spPr>
+                    <wps:txbx>
+                      <w:txbxContent>
+                        <w:p>
+                          <w:pPr>
+                            <w:spacing w:after="0" w:line="240" w:lineRule="auto"/>
+                            <w:jc w:val="right"/>
+                            <w:rPr>
+                              <w:noProof/>
+                            </w:rPr>
+                          </w:pPr>
+                          <w:r>
+                            <w:rPr>
+                              <w:noProof/>
+                            </w:rPr>
+                            <w:fldChar w:fldCharType="begin"/>
+                          </w:r>
+                          <w:r>
+                            <w:rPr>
+                              <w:noProof/>
+                            </w:rPr>
+                            <w:instrText xml:space="preserve"> If </w:instrText>
+                          </w:r>
+                          <w:r>
+                            <w:rPr>
+                              <w:noProof/>
+                            </w:rPr>
+                            <w:fldChar w:fldCharType="begin"/>
+                          </w:r>
+                          <w:r>
+                            <w:rPr>
+                              <w:noProof/>
+                            </w:rPr>
+                            <w:instrText xml:space="preserve"> STYLEREF “Heading 1”  </w:instrText>
+                          </w:r>
+                          <w:r>
+                            <w:rPr>
+                              <w:noProof/>
+                            </w:rPr>
+                            <w:fldChar w:fldCharType="separate"/>
+                          </w:r>
+                          <w:r>
+                            <w:rPr>
+                              <w:noProof/>
+                            </w:rPr>
+                            <w:instrText>Bitácora Programación 3</w:instrText>
+                          </w:r>
+                          <w:r>
+                            <w:rPr>
+                              <w:noProof/>
+                            </w:rPr>
+                            <w:fldChar w:fldCharType="end"/>
+                          </w:r>
+                          <w:r>
+                            <w:rPr>
+                              <w:noProof/>
+                            </w:rPr>
+                            <w:instrText>&lt;&gt; “Error*” “</w:instrText>
+                          </w:r>
+                          <w:r>
+                            <w:rPr>
+                              <w:noProof/>
+                            </w:rPr>
+                            <w:fldChar w:fldCharType="begin"/>
+                          </w:r>
+                          <w:r>
+                            <w:rPr>
+                              <w:noProof/>
+                            </w:rPr>
+                            <w:instrText xml:space="preserve"> STYLEREF “Heading 1” </w:instrText>
+                          </w:r>
+                          <w:r>
+                            <w:rPr>
+                              <w:noProof/>
+                            </w:rPr>
+                            <w:fldChar w:fldCharType="separate"/>
+                          </w:r>
+                          <w:r>
+                            <w:rPr>
+                              <w:noProof/>
+                            </w:rPr>
+                            <w:instrText>Bitácora Programación 3</w:instrText>
+                          </w:r>
+                          <w:r>
+                            <w:rPr>
+                              <w:noProof/>
+                            </w:rPr>
+                            <w:fldChar w:fldCharType="end"/>
+                          </w:r>
+                          <w:r>
+                            <w:rPr>
+                              <w:noProof/>
+                            </w:rPr>
+                            <w:instrText>""Add a heading to your document""</w:instrText>
+                          </w:r>
+                          <w:r>
+                            <w:rPr>
+                              <w:noProof/>
+                            </w:rPr>
+                            <w:fldChar w:fldCharType="separate"/>
+                          </w:r>
+                          <w:r>
+                            <w:rPr>
+                              <w:noProof/>
+                            </w:rPr>
+                            <w:t>Bitácora Programación 3</w:t>
+                          </w:r>
+                          <w:r>
+                            <w:rPr>
+                              <w:noProof/>
+                            </w:rPr>
+                            <w:fldChar w:fldCharType="end"/>
+                          </w:r>
+                        </w:p>
+                      </w:txbxContent>
+                    </wps:txbx>
+                    <wps:bodyPr rot="0" vert="horz" wrap="square" lIns="91440" tIns="0" rIns="91440" bIns="0" anchor="ctr" anchorCtr="0" upright="1">
+                      <a:spAutoFit/>
+                    </wps:bodyPr>
+                  </wps:wsp>
+                </a:graphicData>
+              </a:graphic>
+              <wp14:sizeRelH relativeFrom="margin">
+                <wp14:pctWidth>100000</wp14:pctWidth>
+              </wp14:sizeRelH>
+              <wp14:sizeRelV relativeFrom="page">
+                <wp14:pctHeight>0</wp14:pctHeight>
+              </wp14:sizeRelV>
+            </wp:anchor>
+          </w:drawing>
+        </mc:Choice>
+        <mc:Fallback>
+          <w:pict>
+            <v:shapetype id="_x0000_t202" coordsize="21600,21600" o:spt="202" path="m,l,21600r21600,l21600,xe">
+              <v:stroke joinstyle="miter"/>
+              <v:path gradientshapeok="t" o:connecttype="rect"/>
+            </v:shapetype>
+            <v:shape id="Text Box 220" o:spid="_x0000_s1026" type="#_x0000_t202" style="position:absolute;margin-left:0;margin-top:0;width:468pt;height:13.7pt;z-index:251660288;visibility:visible;mso-wrap-style:square;mso-width-percent:1000;mso-height-percent:0;mso-wrap-distance-left:9pt;mso-wrap-distance-top:0;mso-wrap-distance-right:9pt;mso-wrap-distance-bottom:0;mso-position-horizontal:left;mso-position-horizontal-relative:margin;mso-position-vertical:center;mso-position-vertical-relative:top-margin-area;mso-width-percent:1000;mso-height-percent:0;mso-width-relative:margin;mso-height-relative:page;v-text-anchor:middle" o:gfxdata="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" o:allowincell="f" filled="f" stroked="f">
+              <v:textbox style="mso-fit-shape-to-text:t" inset=",0,,0">
+                <w:txbxContent>
+                  <w:p>
+                    <w:pPr>
+                      <w:spacing w:after="0" w:line="240" w:lineRule="auto"/>
+                      <w:jc w:val="right"/>
+                      <w:rPr>
+                        <w:noProof/>
+                      </w:rPr>
+                    </w:pPr>
+                    <w:r>
+                      <w:rPr>
+                        <w:noProof/>
+                      </w:rPr>
+                      <w:fldChar w:fldCharType="begin"/>
+                    </w:r>
+                    <w:r>
+                      <w:rPr>
+                        <w:noProof/>
+                      </w:rPr>
+                      <w:instrText xml:space="preserve"> If </w:instrText>
+                    </w:r>
+                    <w:r>
+                      <w:rPr>
+                        <w:noProof/>
+                      </w:rPr>
+                      <w:fldChar w:fldCharType="begin"/>
+                    </w:r>
+                    <w:r>
+                      <w:rPr>
+                        <w:noProof/>
+                      </w:rPr>
+                      <w:instrText xml:space="preserve"> STYLEREF “Heading 1”  </w:instrText>
+                    </w:r>
+                    <w:r>
+                      <w:rPr>
+                        <w:noProof/>
+                      </w:rPr>
+                      <w:fldChar w:fldCharType="separate"/>
+                    </w:r>
+                    <w:r>
+                      <w:rPr>
+                        <w:noProof/>
+                      </w:rPr>
+                      <w:instrText>Bitácora Programación 3</w:instrText>
+                    </w:r>
+                    <w:r>
+                      <w:rPr>
+                        <w:noProof/>
+                      </w:rPr>
+                      <w:fldChar w:fldCharType="end"/>
+                    </w:r>
+                    <w:r>
+                      <w:rPr>
+                        <w:noProof/>
+                      </w:rPr>
+                      <w:instrText>&lt;&gt; “Error*” “</w:instrText>
+                    </w:r>
+                    <w:r>
+                      <w:rPr>
+                        <w:noProof/>
+                      </w:rPr>
+                      <w:fldChar w:fldCharType="begin"/>
+                    </w:r>
+                    <w:r>
+                      <w:rPr>
+                        <w:noProof/>
+                      </w:rPr>
+                      <w:instrText xml:space="preserve"> STYLEREF “Heading 1” </w:instrText>
+                    </w:r>
+                    <w:r>
+                      <w:rPr>
+                        <w:noProof/>
+                      </w:rPr>
+                      <w:fldChar w:fldCharType="separate"/>
+                    </w:r>
+                    <w:r>
+                      <w:rPr>
+                        <w:noProof/>
+                      </w:rPr>
+                      <w:instrText>Bitácora Programación 3</w:instrText>
+                    </w:r>
+                    <w:r>
+                      <w:rPr>
+                        <w:noProof/>
+                      </w:rPr>
+                      <w:fldChar w:fldCharType="end"/>
+                    </w:r>
+                    <w:r>
+                      <w:rPr>
+                        <w:noProof/>
+                      </w:rPr>
+                      <w:instrText>""Add a heading to your document""</w:instrText>
+                    </w:r>
+                    <w:r>
+                      <w:rPr>
+                        <w:noProof/>
+                      </w:rPr>
+                      <w:fldChar w:fldCharType="separate"/>
+                    </w:r>
+                    <w:r>
+                      <w:rPr>
+                        <w:noProof/>
+                      </w:rPr>
+                      <w:t>Bitácora Programación 3</w:t>
+                    </w:r>
+                    <w:r>
+                      <w:rPr>
+                        <w:noProof/>
+                      </w:rPr>
+                      <w:fldChar w:fldCharType="end"/>
+                    </w:r>
+                  </w:p>
+                </w:txbxContent>
+              </v:textbox>
+              <w10:wrap anchorx="margin" anchory="margin"/>
+            </v:shape>
+          </w:pict>
+        </mc:Fallback>
+      </mc:AlternateContent>
+    </w:r>
+    <w:r>
+      <w:rPr>
+        <w:noProof/>
+        <w:lang w:eastAsia="es-AR"/>
+      </w:rPr>
+      <mc:AlternateContent>
+        <mc:Choice Requires="wps">
+          <w:drawing>
+            <wp:anchor distT="0" distB="0" distL="114300" distR="114300" simplePos="0" relativeHeight="251659264" behindDoc="0" locked="0" layoutInCell="0" allowOverlap="1">
+              <wp:simplePos x="0" y="0"/>
+              <wp:positionH relativeFrom="page">
+                <wp:align>right</wp:align>
+              </wp:positionH>
+              <wp:positionV relativeFrom="topMargin">
+                <wp:align>center</wp:align>
+              </wp:positionV>
+              <wp:extent cx="911860" cy="170815"/>
+              <wp:effectExtent l="0" t="0" r="0" b="635"/>
+              <wp:wrapNone/>
+              <wp:docPr id="221" name="Text Box 221"/>
+              <wp:cNvGraphicFramePr>
+                <a:graphicFrameLocks xmlns:a="http://schemas.openxmlformats.org/drawingml/2006/main"/>
+              </wp:cNvGraphicFramePr>
+              <a:graphic xmlns:a="http://schemas.openxmlformats.org/drawingml/2006/main">
+                <a:graphicData uri="http://schemas.microsoft.com/office/word/2010/wordprocessingShape">
+                  <wps:wsp>
+                    <wps:cNvSpPr txBox="1">
+                      <a:spLocks noChangeArrowheads="1"/>
+                    </wps:cNvSpPr>
+                    <wps:spPr bwMode="auto">
+                      <a:xfrm>
+                        <a:off x="0" y="0"/>
+                        <a:ext cx="911860" cy="170815"/>
+                      </a:xfrm>
+                      <a:prstGeom prst="rect">
+                        <a:avLst/>
+                      </a:prstGeom>
+                      <a:solidFill>
+                        <a:schemeClr val="accent6">
+                          <a:lumMod val="60000"/>
+                          <a:lumOff val="40000"/>
+                        </a:schemeClr>
+                      </a:solidFill>
+                      <a:ln>
+                        <a:noFill/>
+                      </a:ln>
+                    </wps:spPr>
+                    <wps:txbx>
+                      <w:txbxContent>
+                        <w:p>
+                          <w:pPr>
+                            <w:spacing w:after="0" w:line="240" w:lineRule="auto"/>
+                            <w:rPr>
+                              <w:color w:val="FFFFFF" w:themeColor="background1"/>
+                            </w:rPr>
+                          </w:pPr>
+                          <w:r>
+                            <w:fldChar w:fldCharType="begin"/>
+                          </w:r>
+                          <w:r>
+                            <w:instrText xml:space="preserve"> PAGE   \* MERGEFORMAT </w:instrText>
+                          </w:r>
+                          <w:r>
+                            <w:fldChar w:fldCharType="separate"/>
+                          </w:r>
+                          <w:r>
+                            <w:rPr>
+                              <w:noProof/>
+                              <w:color w:val="FFFFFF" w:themeColor="background1"/>
+                            </w:rPr>
+                            <w:t>4</w:t>
+                          </w:r>
+                          <w:r>
+                            <w:rPr>
+                              <w:noProof/>
+                              <w:color w:val="FFFFFF" w:themeColor="background1"/>
+                            </w:rPr>
+                            <w:fldChar w:fldCharType="end"/>
+                          </w:r>
+                        </w:p>
+                      </w:txbxContent>
+                    </wps:txbx>
+                    <wps:bodyPr rot="0" vert="horz" wrap="square" lIns="91440" tIns="0" rIns="91440" bIns="0" anchor="ctr" anchorCtr="0" upright="1">
+                      <a:spAutoFit/>
+                    </wps:bodyPr>
+                  </wps:wsp>
+                </a:graphicData>
+              </a:graphic>
+              <wp14:sizeRelH relativeFrom="rightMargin">
+                <wp14:pctWidth>100000</wp14:pctWidth>
+              </wp14:sizeRelH>
+              <wp14:sizeRelV relativeFrom="page">
+                <wp14:pctHeight>0</wp14:pctHeight>
+              </wp14:sizeRelV>
+            </wp:anchor>
+          </w:drawing>
+        </mc:Choice>
+        <mc:Fallback>
+          <w:pict>
+            <v:shape id="Text Box 221" o:spid="_x0000_s1027" type="#_x0000_t202" style="position:absolute;margin-left:20.6pt;margin-top:0;width:71.8pt;height:13.45pt;z-index:251659264;visibility:visible;mso-wrap-style:square;mso-width-percent:1000;mso-height-percent:0;mso-wrap-distance-left:9pt;mso-wrap-distance-top:0;mso-wrap-distance-right:9pt;mso-wrap-distance-bottom:0;mso-position-horizontal:right;mso-position-horizontal-relative:page;mso-position-vertical:center;mso-position-vertical-relative:top-margin-area;mso-width-percent:1000;mso-height-percent:0;mso-width-relative:right-margin-area;mso-height-relative:page;v-text-anchor:middle" o:gfxdata="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" o:allowincell="f" fillcolor="#a8d08d [1945]" stroked="f">
+              <v:textbox style="mso-fit-shape-to-text:t" inset=",0,,0">
+                <w:txbxContent>
+                  <w:p>
+                    <w:pPr>
+                      <w:spacing w:after="0" w:line="240" w:lineRule="auto"/>
+                      <w:rPr>
+                        <w:color w:val="FFFFFF" w:themeColor="background1"/>
+                      </w:rPr>
+                    </w:pPr>
+                    <w:r>
+                      <w:fldChar w:fldCharType="begin"/>
+                    </w:r>
+                    <w:r>
+                      <w:instrText xml:space="preserve"> PAGE   \* MERGEFORMAT </w:instrText>
+                    </w:r>
+                    <w:r>
+                      <w:fldChar w:fldCharType="separate"/>
+                    </w:r>
+                    <w:r>
+                      <w:rPr>
+                        <w:noProof/>
+                        <w:color w:val="FFFFFF" w:themeColor="background1"/>
+                      </w:rPr>
+                      <w:t>4</w:t>
+                    </w:r>
+                    <w:r>
+                      <w:rPr>
+                        <w:noProof/>
+                        <w:color w:val="FFFFFF" w:themeColor="background1"/>
+                      </w:rPr>
+                      <w:fldChar w:fldCharType="end"/>
+                    </w:r>
+                  </w:p>
+                </w:txbxContent>
+              </v:textbox>
+              <w10:wrap anchorx="page" anchory="margin"/>
+            </v:shape>
+          </w:pict>
+        </mc:Fallback>
+      </mc:AlternateContent>
+    </w:r>
+  </w:p>
+</w:hdr>
+</file>
+
 <file path=word/numbering.xml><?xml version="1.0" encoding="utf-8"?>
 <w:numbering xmlns:wpc="http://schemas.microsoft.com/office/word/2010/wordprocessingCanvas" xmlns:mc="http://schemas.openxmlformats.org/markup-compatibility/2006" xmlns:o="urn:schemas-microsoft-com:office:office" xmlns:r="http://schemas.openxmlformats.org/officeDocument/2006/relationships" xmlns:m="http://schemas.openxmlformats.org/officeDocument/2006/math" xmlns:v="urn:schemas-microsoft-com:vml" xmlns:wp14="http://schemas.microsoft.com/office/word/2010/wordprocessingDrawing" xmlns:wp="http://schemas.openxmlformats.org/drawingml/2006/wordprocessingDrawing" xmlns:w10="urn:schemas-microsoft-com:office:word" xmlns:w="http://schemas.openxmlformats.org/wordprocessingml/2006/main" xmlns:w14="http://schemas.microsoft.com/office/word/2010/wordml" xmlns:w15="http://schemas.microsoft.com/office/word/2012/wordml" xmlns:wpg="http://schemas.microsoft.com/office/word/2010/wordprocessingGroup" xmlns:wpi="http://schemas.microsoft.com/office/word/2010/wordprocessingInk" xmlns:wne="http://schemas.microsoft.com/office/word/2006/wordml" xmlns:wps="http://schemas.microsoft.com/office/word/2010/wordprocessingShape" mc:Ignorable="w14 w15 wp14">
   <w:abstractNum w:abstractNumId="0" w15:restartNumberingAfterBreak="0">
+    <w:nsid w:val="2A3D2918"/>
+    <w:multiLevelType w:val="hybridMultilevel"/>
+    <w:tmpl w:val="F774A9F2"/>
+    <w:lvl w:ilvl="0" w:tplc="2C0A0005">
+      <w:start w:val="1"/>
+      <w:numFmt w:val="bullet"/>
+      <w:lvlText w:val=""/>
+      <w:lvlJc w:val="left"/>
+      <w:pPr>
+        <w:ind w:left="1776" w:hanging="360"/>
+      </w:pPr>
+      <w:rPr>
+        <w:rFonts w:ascii="Wingdings" w:hAnsi="Wingdings" w:hint="default"/>
+      </w:rPr>
+    </w:lvl>
+    <w:lvl w:ilvl="1" w:tplc="2C0A0003" w:tentative="1">
+      <w:start w:val="1"/>
+      <w:numFmt w:val="bullet"/>
+      <w:lvlText w:val="o"/>
+      <w:lvlJc w:val="left"/>
+      <w:pPr>
+        <w:ind w:left="2496" w:hanging="360"/>
+      </w:pPr>
+      <w:rPr>
+        <w:rFonts w:ascii="Courier New" w:hAnsi="Courier New" w:cs="Courier New" w:hint="default"/>
+      </w:rPr>
+    </w:lvl>
+    <w:lvl w:ilvl="2" w:tplc="2C0A0005" w:tentative="1">
+      <w:start w:val="1"/>
+      <w:numFmt w:val="bullet"/>
+      <w:lvlText w:val=""/>
+      <w:lvlJc w:val="left"/>
+      <w:pPr>
+        <w:ind w:left="3216" w:hanging="360"/>
+      </w:pPr>
+      <w:rPr>
+        <w:rFonts w:ascii="Wingdings" w:hAnsi="Wingdings" w:hint="default"/>
+      </w:rPr>
+    </w:lvl>
+    <w:lvl w:ilvl="3" w:tplc="2C0A0001" w:tentative="1">
+      <w:start w:val="1"/>
+      <w:numFmt w:val="bullet"/>
+      <w:lvlText w:val=""/>
+      <w:lvlJc w:val="left"/>
+      <w:pPr>
+        <w:ind w:left="3936" w:hanging="360"/>
+      </w:pPr>
+      <w:rPr>
+        <w:rFonts w:ascii="Symbol" w:hAnsi="Symbol" w:hint="default"/>
+      </w:rPr>
+    </w:lvl>
+    <w:lvl w:ilvl="4" w:tplc="2C0A0003" w:tentative="1">
+      <w:start w:val="1"/>
+      <w:numFmt w:val="bullet"/>
+      <w:lvlText w:val="o"/>
+      <w:lvlJc w:val="left"/>
+      <w:pPr>
+        <w:ind w:left="4656" w:hanging="360"/>
+      </w:pPr>
+      <w:rPr>
+        <w:rFonts w:ascii="Courier New" w:hAnsi="Courier New" w:cs="Courier New" w:hint="default"/>
+      </w:rPr>
+    </w:lvl>
+    <w:lvl w:ilvl="5" w:tplc="2C0A0005" w:tentative="1">
+      <w:start w:val="1"/>
+      <w:numFmt w:val="bullet"/>
+      <w:lvlText w:val=""/>
+      <w:lvlJc w:val="left"/>
+      <w:pPr>
+        <w:ind w:left="5376" w:hanging="360"/>
+      </w:pPr>
+      <w:rPr>
+        <w:rFonts w:ascii="Wingdings" w:hAnsi="Wingdings" w:hint="default"/>
+      </w:rPr>
+    </w:lvl>
+    <w:lvl w:ilvl="6" w:tplc="2C0A0001" w:tentative="1">
+      <w:start w:val="1"/>
+      <w:numFmt w:val="bullet"/>
+      <w:lvlText w:val=""/>
+      <w:lvlJc w:val="left"/>
+      <w:pPr>
+        <w:ind w:left="6096" w:hanging="360"/>
+      </w:pPr>
+      <w:rPr>
+        <w:rFonts w:ascii="Symbol" w:hAnsi="Symbol" w:hint="default"/>
+      </w:rPr>
+    </w:lvl>
+    <w:lvl w:ilvl="7" w:tplc="2C0A0003" w:tentative="1">
+      <w:start w:val="1"/>
+      <w:numFmt w:val="bullet"/>
+      <w:lvlText w:val="o"/>
+      <w:lvlJc w:val="left"/>
+      <w:pPr>
+        <w:ind w:left="6816" w:hanging="360"/>
+      </w:pPr>
+      <w:rPr>
+        <w:rFonts w:ascii="Courier New" w:hAnsi="Courier New" w:cs="Courier New" w:hint="default"/>
+      </w:rPr>
+    </w:lvl>
+    <w:lvl w:ilvl="8" w:tplc="2C0A0005" w:tentative="1">
+      <w:start w:val="1"/>
+      <w:numFmt w:val="bullet"/>
+      <w:lvlText w:val=""/>
+      <w:lvlJc w:val="left"/>
+      <w:pPr>
+        <w:ind w:left="7536" w:hanging="360"/>
+      </w:pPr>
+      <w:rPr>
+        <w:rFonts w:ascii="Wingdings" w:hAnsi="Wingdings" w:hint="default"/>
+      </w:rPr>
+    </w:lvl>
+  </w:abstractNum>
+  <w:abstractNum w:abstractNumId="1" w15:restartNumberingAfterBreak="0">
     <w:nsid w:val="301606E2"/>
     <w:multiLevelType w:val="hybridMultilevel"/>
     <w:tmpl w:val="7DAA5E80"/>
@@ -512,7 +2077,346 @@
       </w:rPr>
     </w:lvl>
   </w:abstractNum>
-  <w:abstractNum w:abstractNumId="1" w15:restartNumberingAfterBreak="0">
+  <w:abstractNum w:abstractNumId="2" w15:restartNumberingAfterBreak="0">
+    <w:nsid w:val="3E9F23F9"/>
+    <w:multiLevelType w:val="hybridMultilevel"/>
+    <w:tmpl w:val="416407E4"/>
+    <w:lvl w:ilvl="0" w:tplc="2C0A0005">
+      <w:start w:val="1"/>
+      <w:numFmt w:val="bullet"/>
+      <w:lvlText w:val=""/>
+      <w:lvlJc w:val="left"/>
+      <w:pPr>
+        <w:ind w:left="2844" w:hanging="360"/>
+      </w:pPr>
+      <w:rPr>
+        <w:rFonts w:ascii="Wingdings" w:hAnsi="Wingdings" w:hint="default"/>
+      </w:rPr>
+    </w:lvl>
+    <w:lvl w:ilvl="1" w:tplc="2C0A0003" w:tentative="1">
+      <w:start w:val="1"/>
+      <w:numFmt w:val="bullet"/>
+      <w:lvlText w:val="o"/>
+      <w:lvlJc w:val="left"/>
+      <w:pPr>
+        <w:ind w:left="3564" w:hanging="360"/>
+      </w:pPr>
+      <w:rPr>
+        <w:rFonts w:ascii="Courier New" w:hAnsi="Courier New" w:cs="Courier New" w:hint="default"/>
+      </w:rPr>
+    </w:lvl>
+    <w:lvl w:ilvl="2" w:tplc="2C0A0005" w:tentative="1">
+      <w:start w:val="1"/>
+      <w:numFmt w:val="bullet"/>
+      <w:lvlText w:val=""/>
+      <w:lvlJc w:val="left"/>
+      <w:pPr>
+        <w:ind w:left="4284" w:hanging="360"/>
+      </w:pPr>
+      <w:rPr>
+        <w:rFonts w:ascii="Wingdings" w:hAnsi="Wingdings" w:hint="default"/>
+      </w:rPr>
+    </w:lvl>
+    <w:lvl w:ilvl="3" w:tplc="2C0A0001" w:tentative="1">
+      <w:start w:val="1"/>
+      <w:numFmt w:val="bullet"/>
+      <w:lvlText w:val=""/>
+      <w:lvlJc w:val="left"/>
+      <w:pPr>
+        <w:ind w:left="5004" w:hanging="360"/>
+      </w:pPr>
+      <w:rPr>
+        <w:rFonts w:ascii="Symbol" w:hAnsi="Symbol" w:hint="default"/>
+      </w:rPr>
+    </w:lvl>
+    <w:lvl w:ilvl="4" w:tplc="2C0A0003" w:tentative="1">
+      <w:start w:val="1"/>
+      <w:numFmt w:val="bullet"/>
+      <w:lvlText w:val="o"/>
+      <w:lvlJc w:val="left"/>
+      <w:pPr>
+        <w:ind w:left="5724" w:hanging="360"/>
+      </w:pPr>
+      <w:rPr>
+        <w:rFonts w:ascii="Courier New" w:hAnsi="Courier New" w:cs="Courier New" w:hint="default"/>
+      </w:rPr>
+    </w:lvl>
+    <w:lvl w:ilvl="5" w:tplc="2C0A0005" w:tentative="1">
+      <w:start w:val="1"/>
+      <w:numFmt w:val="bullet"/>
+      <w:lvlText w:val=""/>
+      <w:lvlJc w:val="left"/>
+      <w:pPr>
+        <w:ind w:left="6444" w:hanging="360"/>
+      </w:pPr>
+      <w:rPr>
+        <w:rFonts w:ascii="Wingdings" w:hAnsi="Wingdings" w:hint="default"/>
+      </w:rPr>
+    </w:lvl>
+    <w:lvl w:ilvl="6" w:tplc="2C0A0001" w:tentative="1">
+      <w:start w:val="1"/>
+      <w:numFmt w:val="bullet"/>
+      <w:lvlText w:val=""/>
+      <w:lvlJc w:val="left"/>
+      <w:pPr>
+        <w:ind w:left="7164" w:hanging="360"/>
+      </w:pPr>
+      <w:rPr>
+        <w:rFonts w:ascii="Symbol" w:hAnsi="Symbol" w:hint="default"/>
+      </w:rPr>
+    </w:lvl>
+    <w:lvl w:ilvl="7" w:tplc="2C0A0003" w:tentative="1">
+      <w:start w:val="1"/>
+      <w:numFmt w:val="bullet"/>
+      <w:lvlText w:val="o"/>
+      <w:lvlJc w:val="left"/>
+      <w:pPr>
+        <w:ind w:left="7884" w:hanging="360"/>
+      </w:pPr>
+      <w:rPr>
+        <w:rFonts w:ascii="Courier New" w:hAnsi="Courier New" w:cs="Courier New" w:hint="default"/>
+      </w:rPr>
+    </w:lvl>
+    <w:lvl w:ilvl="8" w:tplc="2C0A0005" w:tentative="1">
+      <w:start w:val="1"/>
+      <w:numFmt w:val="bullet"/>
+      <w:lvlText w:val=""/>
+      <w:lvlJc w:val="left"/>
+      <w:pPr>
+        <w:ind w:left="8604" w:hanging="360"/>
+      </w:pPr>
+      <w:rPr>
+        <w:rFonts w:ascii="Wingdings" w:hAnsi="Wingdings" w:hint="default"/>
+      </w:rPr>
+    </w:lvl>
+  </w:abstractNum>
+  <w:abstractNum w:abstractNumId="3" w15:restartNumberingAfterBreak="0">
+    <w:nsid w:val="41077037"/>
+    <w:multiLevelType w:val="hybridMultilevel"/>
+    <w:tmpl w:val="60A0428A"/>
+    <w:lvl w:ilvl="0" w:tplc="2C0A0005">
+      <w:start w:val="1"/>
+      <w:numFmt w:val="bullet"/>
+      <w:lvlText w:val=""/>
+      <w:lvlJc w:val="left"/>
+      <w:pPr>
+        <w:ind w:left="720" w:hanging="360"/>
+      </w:pPr>
+      <w:rPr>
+        <w:rFonts w:ascii="Wingdings" w:hAnsi="Wingdings" w:hint="default"/>
+      </w:rPr>
+    </w:lvl>
+    <w:lvl w:ilvl="1" w:tplc="2C0A0003" w:tentative="1">
+      <w:start w:val="1"/>
+      <w:numFmt w:val="bullet"/>
+      <w:lvlText w:val="o"/>
+      <w:lvlJc w:val="left"/>
+      <w:pPr>
+        <w:ind w:left="1440" w:hanging="360"/>
+      </w:pPr>
+      <w:rPr>
+        <w:rFonts w:ascii="Courier New" w:hAnsi="Courier New" w:cs="Courier New" w:hint="default"/>
+      </w:rPr>
+    </w:lvl>
+    <w:lvl w:ilvl="2" w:tplc="2C0A0005" w:tentative="1">
+      <w:start w:val="1"/>
+      <w:numFmt w:val="bullet"/>
+      <w:lvlText w:val=""/>
+      <w:lvlJc w:val="left"/>
+      <w:pPr>
+        <w:ind w:left="2160" w:hanging="360"/>
+      </w:pPr>
+      <w:rPr>
+        <w:rFonts w:ascii="Wingdings" w:hAnsi="Wingdings" w:hint="default"/>
+      </w:rPr>
+    </w:lvl>
+    <w:lvl w:ilvl="3" w:tplc="2C0A0001" w:tentative="1">
+      <w:start w:val="1"/>
+      <w:numFmt w:val="bullet"/>
+      <w:lvlText w:val=""/>
+      <w:lvlJc w:val="left"/>
+      <w:pPr>
+        <w:ind w:left="2880" w:hanging="360"/>
+      </w:pPr>
+      <w:rPr>
+        <w:rFonts w:ascii="Symbol" w:hAnsi="Symbol" w:hint="default"/>
+      </w:rPr>
+    </w:lvl>
+    <w:lvl w:ilvl="4" w:tplc="2C0A0003" w:tentative="1">
+      <w:start w:val="1"/>
+      <w:numFmt w:val="bullet"/>
+      <w:lvlText w:val="o"/>
+      <w:lvlJc w:val="left"/>
+      <w:pPr>
+        <w:ind w:left="3600" w:hanging="360"/>
+      </w:pPr>
+      <w:rPr>
+        <w:rFonts w:ascii="Courier New" w:hAnsi="Courier New" w:cs="Courier New" w:hint="default"/>
+      </w:rPr>
+    </w:lvl>
+    <w:lvl w:ilvl="5" w:tplc="2C0A0005" w:tentative="1">
+      <w:start w:val="1"/>
+      <w:numFmt w:val="bullet"/>
+      <w:lvlText w:val=""/>
+      <w:lvlJc w:val="left"/>
+      <w:pPr>
+        <w:ind w:left="4320" w:hanging="360"/>
+      </w:pPr>
+      <w:rPr>
+        <w:rFonts w:ascii="Wingdings" w:hAnsi="Wingdings" w:hint="default"/>
+      </w:rPr>
+    </w:lvl>
+    <w:lvl w:ilvl="6" w:tplc="2C0A0001" w:tentative="1">
+      <w:start w:val="1"/>
+      <w:numFmt w:val="bullet"/>
+      <w:lvlText w:val=""/>
+      <w:lvlJc w:val="left"/>
+      <w:pPr>
+        <w:ind w:left="5040" w:hanging="360"/>
+      </w:pPr>
+      <w:rPr>
+        <w:rFonts w:ascii="Symbol" w:hAnsi="Symbol" w:hint="default"/>
+      </w:rPr>
+    </w:lvl>
+    <w:lvl w:ilvl="7" w:tplc="2C0A0003" w:tentative="1">
+      <w:start w:val="1"/>
+      <w:numFmt w:val="bullet"/>
+      <w:lvlText w:val="o"/>
+      <w:lvlJc w:val="left"/>
+      <w:pPr>
+        <w:ind w:left="5760" w:hanging="360"/>
+      </w:pPr>
+      <w:rPr>
+        <w:rFonts w:ascii="Courier New" w:hAnsi="Courier New" w:cs="Courier New" w:hint="default"/>
+      </w:rPr>
+    </w:lvl>
+    <w:lvl w:ilvl="8" w:tplc="2C0A0005" w:tentative="1">
+      <w:start w:val="1"/>
+      <w:numFmt w:val="bullet"/>
+      <w:lvlText w:val=""/>
+      <w:lvlJc w:val="left"/>
+      <w:pPr>
+        <w:ind w:left="6480" w:hanging="360"/>
+      </w:pPr>
+      <w:rPr>
+        <w:rFonts w:ascii="Wingdings" w:hAnsi="Wingdings" w:hint="default"/>
+      </w:rPr>
+    </w:lvl>
+  </w:abstractNum>
+  <w:abstractNum w:abstractNumId="4" w15:restartNumberingAfterBreak="0">
+    <w:nsid w:val="76EB5DBA"/>
+    <w:multiLevelType w:val="hybridMultilevel"/>
+    <w:tmpl w:val="E9806E06"/>
+    <w:lvl w:ilvl="0" w:tplc="2C0A0005">
+      <w:start w:val="1"/>
+      <w:numFmt w:val="bullet"/>
+      <w:lvlText w:val=""/>
+      <w:lvlJc w:val="left"/>
+      <w:pPr>
+        <w:ind w:left="2484" w:hanging="360"/>
+      </w:pPr>
+      <w:rPr>
+        <w:rFonts w:ascii="Wingdings" w:hAnsi="Wingdings" w:hint="default"/>
+      </w:rPr>
+    </w:lvl>
+    <w:lvl w:ilvl="1" w:tplc="2C0A0003" w:tentative="1">
+      <w:start w:val="1"/>
+      <w:numFmt w:val="bullet"/>
+      <w:lvlText w:val="o"/>
+      <w:lvlJc w:val="left"/>
+      <w:pPr>
+        <w:ind w:left="3204" w:hanging="360"/>
+      </w:pPr>
+      <w:rPr>
+        <w:rFonts w:ascii="Courier New" w:hAnsi="Courier New" w:cs="Courier New" w:hint="default"/>
+      </w:rPr>
+    </w:lvl>
+    <w:lvl w:ilvl="2" w:tplc="2C0A0005" w:tentative="1">
+      <w:start w:val="1"/>
+      <w:numFmt w:val="bullet"/>
+      <w:lvlText w:val=""/>
+      <w:lvlJc w:val="left"/>
+      <w:pPr>
+        <w:ind w:left="3924" w:hanging="360"/>
+      </w:pPr>
+      <w:rPr>
+        <w:rFonts w:ascii="Wingdings" w:hAnsi="Wingdings" w:hint="default"/>
+      </w:rPr>
+    </w:lvl>
+    <w:lvl w:ilvl="3" w:tplc="2C0A0001" w:tentative="1">
+      <w:start w:val="1"/>
+      <w:numFmt w:val="bullet"/>
+      <w:lvlText w:val=""/>
+      <w:lvlJc w:val="left"/>
+      <w:pPr>
+        <w:ind w:left="4644" w:hanging="360"/>
+      </w:pPr>
+      <w:rPr>
+        <w:rFonts w:ascii="Symbol" w:hAnsi="Symbol" w:hint="default"/>
+      </w:rPr>
+    </w:lvl>
+    <w:lvl w:ilvl="4" w:tplc="2C0A0003" w:tentative="1">
+      <w:start w:val="1"/>
+      <w:numFmt w:val="bullet"/>
+      <w:lvlText w:val="o"/>
+      <w:lvlJc w:val="left"/>
+      <w:pPr>
+        <w:ind w:left="5364" w:hanging="360"/>
+      </w:pPr>
+      <w:rPr>
+        <w:rFonts w:ascii="Courier New" w:hAnsi="Courier New" w:cs="Courier New" w:hint="default"/>
+      </w:rPr>
+    </w:lvl>
+    <w:lvl w:ilvl="5" w:tplc="2C0A0005" w:tentative="1">
+      <w:start w:val="1"/>
+      <w:numFmt w:val="bullet"/>
+      <w:lvlText w:val=""/>
+      <w:lvlJc w:val="left"/>
+      <w:pPr>
+        <w:ind w:left="6084" w:hanging="360"/>
+      </w:pPr>
+      <w:rPr>
+        <w:rFonts w:ascii="Wingdings" w:hAnsi="Wingdings" w:hint="default"/>
+      </w:rPr>
+    </w:lvl>
+    <w:lvl w:ilvl="6" w:tplc="2C0A0001" w:tentative="1">
+      <w:start w:val="1"/>
+      <w:numFmt w:val="bullet"/>
+      <w:lvlText w:val=""/>
+      <w:lvlJc w:val="left"/>
+      <w:pPr>
+        <w:ind w:left="6804" w:hanging="360"/>
+      </w:pPr>
+      <w:rPr>
+        <w:rFonts w:ascii="Symbol" w:hAnsi="Symbol" w:hint="default"/>
+      </w:rPr>
+    </w:lvl>
+    <w:lvl w:ilvl="7" w:tplc="2C0A0003" w:tentative="1">
+      <w:start w:val="1"/>
+      <w:numFmt w:val="bullet"/>
+      <w:lvlText w:val="o"/>
+      <w:lvlJc w:val="left"/>
+      <w:pPr>
+        <w:ind w:left="7524" w:hanging="360"/>
+      </w:pPr>
+      <w:rPr>
+        <w:rFonts w:ascii="Courier New" w:hAnsi="Courier New" w:cs="Courier New" w:hint="default"/>
+      </w:rPr>
+    </w:lvl>
+    <w:lvl w:ilvl="8" w:tplc="2C0A0005" w:tentative="1">
+      <w:start w:val="1"/>
+      <w:numFmt w:val="bullet"/>
+      <w:lvlText w:val=""/>
+      <w:lvlJc w:val="left"/>
+      <w:pPr>
+        <w:ind w:left="8244" w:hanging="360"/>
+      </w:pPr>
+      <w:rPr>
+        <w:rFonts w:ascii="Wingdings" w:hAnsi="Wingdings" w:hint="default"/>
+      </w:rPr>
+    </w:lvl>
+  </w:abstractNum>
+  <w:abstractNum w:abstractNumId="5" w15:restartNumberingAfterBreak="0">
     <w:nsid w:val="7A710C15"/>
     <w:multiLevelType w:val="hybridMultilevel"/>
     <w:tmpl w:val="7FAEB982"/>
@@ -626,10 +2530,22 @@
     </w:lvl>
   </w:abstractNum>
   <w:num w:numId="1">
+    <w:abstractNumId w:val="1"/>
+  </w:num>
+  <w:num w:numId="2">
+    <w:abstractNumId w:val="5"/>
+  </w:num>
+  <w:num w:numId="3">
     <w:abstractNumId w:val="0"/>
   </w:num>
-  <w:num w:numId="2">
-    <w:abstractNumId w:val="1"/>
+  <w:num w:numId="4">
+    <w:abstractNumId w:val="3"/>
+  </w:num>
+  <w:num w:numId="5">
+    <w:abstractNumId w:val="4"/>
+  </w:num>
+  <w:num w:numId="6">
+    <w:abstractNumId w:val="2"/>
   </w:num>
 </w:numbering>
 </file>
@@ -639,15 +2555,15 @@
   <w:docDefaults>
     <w:rPrDefault>
       <w:rPr>
-        <w:rFonts w:asciiTheme="minorHAnsi" w:eastAsiaTheme="minorHAnsi" w:hAnsiTheme="minorHAnsi" w:cstheme="minorBidi"/>
-        <w:sz w:val="22"/>
-        <w:szCs w:val="22"/>
+        <w:rFonts w:asciiTheme="minorHAnsi" w:eastAsiaTheme="minorEastAsia" w:hAnsiTheme="minorHAnsi" w:cstheme="minorBidi"/>
+        <w:sz w:val="21"/>
+        <w:szCs w:val="21"/>
         <w:lang w:val="es-AR" w:eastAsia="en-US" w:bidi="ar-SA"/>
       </w:rPr>
     </w:rPrDefault>
     <w:pPrDefault>
       <w:pPr>
-        <w:spacing w:after="160" w:line="259" w:lineRule="auto"/>
+        <w:spacing w:after="200" w:line="288" w:lineRule="auto"/>
       </w:pPr>
     </w:pPrDefault>
   </w:docDefaults>
@@ -1027,6 +2943,7 @@
   <w:style w:type="paragraph" w:default="1" w:styleId="Normal">
     <w:name w:val="Normal"/>
     <w:qFormat/>
+    <w:rsid w:val="00066EB0"/>
   </w:style>
   <w:style w:type="paragraph" w:styleId="Heading1">
     <w:name w:val="heading 1"/>
@@ -1035,18 +2952,18 @@
     <w:link w:val="Heading1Char"/>
     <w:uiPriority w:val="9"/>
     <w:qFormat/>
-    <w:rsid w:val="004E59DD"/>
+    <w:rsid w:val="00066EB0"/>
     <w:pPr>
       <w:keepNext/>
       <w:keepLines/>
-      <w:spacing w:before="240" w:after="0"/>
+      <w:spacing w:before="360" w:after="40" w:line="240" w:lineRule="auto"/>
       <w:outlineLvl w:val="0"/>
     </w:pPr>
     <w:rPr>
       <w:rFonts w:asciiTheme="majorHAnsi" w:eastAsiaTheme="majorEastAsia" w:hAnsiTheme="majorHAnsi" w:cstheme="majorBidi"/>
-      <w:color w:val="2E74B5" w:themeColor="accent1" w:themeShade="BF"/>
-      <w:sz w:val="32"/>
-      <w:szCs w:val="32"/>
+      <w:color w:val="538135" w:themeColor="accent6" w:themeShade="BF"/>
+      <w:sz w:val="40"/>
+      <w:szCs w:val="40"/>
     </w:rPr>
   </w:style>
   <w:style w:type="paragraph" w:styleId="Heading2">
@@ -1057,18 +2974,18 @@
     <w:uiPriority w:val="9"/>
     <w:unhideWhenUsed/>
     <w:qFormat/>
-    <w:rsid w:val="004E59DD"/>
+    <w:rsid w:val="00066EB0"/>
     <w:pPr>
       <w:keepNext/>
       <w:keepLines/>
-      <w:spacing w:before="40" w:after="0"/>
+      <w:spacing w:before="80" w:after="0" w:line="240" w:lineRule="auto"/>
       <w:outlineLvl w:val="1"/>
     </w:pPr>
     <w:rPr>
       <w:rFonts w:asciiTheme="majorHAnsi" w:eastAsiaTheme="majorEastAsia" w:hAnsiTheme="majorHAnsi" w:cstheme="majorBidi"/>
-      <w:color w:val="2E74B5" w:themeColor="accent1" w:themeShade="BF"/>
-      <w:sz w:val="26"/>
-      <w:szCs w:val="26"/>
+      <w:color w:val="538135" w:themeColor="accent6" w:themeShade="BF"/>
+      <w:sz w:val="28"/>
+      <w:szCs w:val="28"/>
     </w:rPr>
   </w:style>
   <w:style w:type="paragraph" w:styleId="Heading3">
@@ -1079,24 +2996,167 @@
     <w:uiPriority w:val="9"/>
     <w:unhideWhenUsed/>
     <w:qFormat/>
-    <w:rsid w:val="004E59DD"/>
+    <w:rsid w:val="00066EB0"/>
+    <w:pPr>
+      <w:keepNext/>
+      <w:keepLines/>
+      <w:spacing w:before="80" w:after="0" w:line="240" w:lineRule="auto"/>
+      <w:outlineLvl w:val="2"/>
+    </w:pPr>
+    <w:rPr>
+      <w:rFonts w:asciiTheme="majorHAnsi" w:eastAsiaTheme="majorEastAsia" w:hAnsiTheme="majorHAnsi" w:cstheme="majorBidi"/>
+      <w:color w:val="538135" w:themeColor="accent6" w:themeShade="BF"/>
+      <w:sz w:val="24"/>
+      <w:szCs w:val="24"/>
+    </w:rPr>
+  </w:style>
+  <w:style w:type="paragraph" w:styleId="Heading4">
+    <w:name w:val="heading 4"/>
+    <w:basedOn w:val="Normal"/>
+    <w:next w:val="Normal"/>
+    <w:link w:val="Heading4Char"/>
+    <w:uiPriority w:val="9"/>
+    <w:semiHidden/>
+    <w:unhideWhenUsed/>
+    <w:qFormat/>
+    <w:rsid w:val="00066EB0"/>
+    <w:pPr>
+      <w:keepNext/>
+      <w:keepLines/>
+      <w:spacing w:before="80" w:after="0"/>
+      <w:outlineLvl w:val="3"/>
+    </w:pPr>
+    <w:rPr>
+      <w:rFonts w:asciiTheme="majorHAnsi" w:eastAsiaTheme="majorEastAsia" w:hAnsiTheme="majorHAnsi" w:cstheme="majorBidi"/>
+      <w:color w:val="70AD47" w:themeColor="accent6"/>
+      <w:sz w:val="22"/>
+      <w:szCs w:val="22"/>
+    </w:rPr>
+  </w:style>
+  <w:style w:type="paragraph" w:styleId="Heading5">
+    <w:name w:val="heading 5"/>
+    <w:basedOn w:val="Normal"/>
+    <w:next w:val="Normal"/>
+    <w:link w:val="Heading5Char"/>
+    <w:uiPriority w:val="9"/>
+    <w:semiHidden/>
+    <w:unhideWhenUsed/>
+    <w:qFormat/>
+    <w:rsid w:val="00066EB0"/>
     <w:pPr>
       <w:keepNext/>
       <w:keepLines/>
       <w:spacing w:before="40" w:after="0"/>
-      <w:outlineLvl w:val="2"/>
+      <w:outlineLvl w:val="4"/>
     </w:pPr>
     <w:rPr>
       <w:rFonts w:asciiTheme="majorHAnsi" w:eastAsiaTheme="majorEastAsia" w:hAnsiTheme="majorHAnsi" w:cstheme="majorBidi"/>
-      <w:color w:val="1F4D78" w:themeColor="accent1" w:themeShade="7F"/>
-      <w:sz w:val="24"/>
-      <w:szCs w:val="24"/>
+      <w:i/>
+      <w:iCs/>
+      <w:color w:val="70AD47" w:themeColor="accent6"/>
+      <w:sz w:val="22"/>
+      <w:szCs w:val="22"/>
+    </w:rPr>
+  </w:style>
+  <w:style w:type="paragraph" w:styleId="Heading6">
+    <w:name w:val="heading 6"/>
+    <w:basedOn w:val="Normal"/>
+    <w:next w:val="Normal"/>
+    <w:link w:val="Heading6Char"/>
+    <w:uiPriority w:val="9"/>
+    <w:semiHidden/>
+    <w:unhideWhenUsed/>
+    <w:qFormat/>
+    <w:rsid w:val="00066EB0"/>
+    <w:pPr>
+      <w:keepNext/>
+      <w:keepLines/>
+      <w:spacing w:before="40" w:after="0"/>
+      <w:outlineLvl w:val="5"/>
+    </w:pPr>
+    <w:rPr>
+      <w:rFonts w:asciiTheme="majorHAnsi" w:eastAsiaTheme="majorEastAsia" w:hAnsiTheme="majorHAnsi" w:cstheme="majorBidi"/>
+      <w:color w:val="70AD47" w:themeColor="accent6"/>
+    </w:rPr>
+  </w:style>
+  <w:style w:type="paragraph" w:styleId="Heading7">
+    <w:name w:val="heading 7"/>
+    <w:basedOn w:val="Normal"/>
+    <w:next w:val="Normal"/>
+    <w:link w:val="Heading7Char"/>
+    <w:uiPriority w:val="9"/>
+    <w:semiHidden/>
+    <w:unhideWhenUsed/>
+    <w:qFormat/>
+    <w:rsid w:val="00066EB0"/>
+    <w:pPr>
+      <w:keepNext/>
+      <w:keepLines/>
+      <w:spacing w:before="40" w:after="0"/>
+      <w:outlineLvl w:val="6"/>
+    </w:pPr>
+    <w:rPr>
+      <w:rFonts w:asciiTheme="majorHAnsi" w:eastAsiaTheme="majorEastAsia" w:hAnsiTheme="majorHAnsi" w:cstheme="majorBidi"/>
+      <w:b/>
+      <w:bCs/>
+      <w:color w:val="70AD47" w:themeColor="accent6"/>
+    </w:rPr>
+  </w:style>
+  <w:style w:type="paragraph" w:styleId="Heading8">
+    <w:name w:val="heading 8"/>
+    <w:basedOn w:val="Normal"/>
+    <w:next w:val="Normal"/>
+    <w:link w:val="Heading8Char"/>
+    <w:uiPriority w:val="9"/>
+    <w:semiHidden/>
+    <w:unhideWhenUsed/>
+    <w:qFormat/>
+    <w:rsid w:val="00066EB0"/>
+    <w:pPr>
+      <w:keepNext/>
+      <w:keepLines/>
+      <w:spacing w:before="40" w:after="0"/>
+      <w:outlineLvl w:val="7"/>
+    </w:pPr>
+    <w:rPr>
+      <w:rFonts w:asciiTheme="majorHAnsi" w:eastAsiaTheme="majorEastAsia" w:hAnsiTheme="majorHAnsi" w:cstheme="majorBidi"/>
+      <w:b/>
+      <w:bCs/>
+      <w:i/>
+      <w:iCs/>
+      <w:color w:val="70AD47" w:themeColor="accent6"/>
+      <w:sz w:val="20"/>
+      <w:szCs w:val="20"/>
+    </w:rPr>
+  </w:style>
+  <w:style w:type="paragraph" w:styleId="Heading9">
+    <w:name w:val="heading 9"/>
+    <w:basedOn w:val="Normal"/>
+    <w:next w:val="Normal"/>
+    <w:link w:val="Heading9Char"/>
+    <w:uiPriority w:val="9"/>
+    <w:semiHidden/>
+    <w:unhideWhenUsed/>
+    <w:qFormat/>
+    <w:rsid w:val="00066EB0"/>
+    <w:pPr>
+      <w:keepNext/>
+      <w:keepLines/>
+      <w:spacing w:before="40" w:after="0"/>
+      <w:outlineLvl w:val="8"/>
+    </w:pPr>
+    <w:rPr>
+      <w:rFonts w:asciiTheme="majorHAnsi" w:eastAsiaTheme="majorEastAsia" w:hAnsiTheme="majorHAnsi" w:cstheme="majorBidi"/>
+      <w:i/>
+      <w:iCs/>
+      <w:color w:val="70AD47" w:themeColor="accent6"/>
+      <w:sz w:val="20"/>
+      <w:szCs w:val="20"/>
     </w:rPr>
   </w:style>
   <w:style w:type="character" w:default="1" w:styleId="DefaultParagraphFont">
     <w:name w:val="Default Paragraph Font"/>
     <w:uiPriority w:val="1"/>
-    <w:semiHidden/>
     <w:unhideWhenUsed/>
   </w:style>
   <w:style w:type="table" w:default="1" w:styleId="TableNormal">
@@ -1125,12 +3185,12 @@
     <w:basedOn w:val="DefaultParagraphFont"/>
     <w:link w:val="Heading1"/>
     <w:uiPriority w:val="9"/>
-    <w:rsid w:val="004E59DD"/>
+    <w:rsid w:val="00066EB0"/>
     <w:rPr>
       <w:rFonts w:asciiTheme="majorHAnsi" w:eastAsiaTheme="majorEastAsia" w:hAnsiTheme="majorHAnsi" w:cstheme="majorBidi"/>
-      <w:color w:val="2E74B5" w:themeColor="accent1" w:themeShade="BF"/>
-      <w:sz w:val="32"/>
-      <w:szCs w:val="32"/>
+      <w:color w:val="538135" w:themeColor="accent6" w:themeShade="BF"/>
+      <w:sz w:val="40"/>
+      <w:szCs w:val="40"/>
     </w:rPr>
   </w:style>
   <w:style w:type="character" w:customStyle="1" w:styleId="Heading2Char">
@@ -1138,12 +3198,12 @@
     <w:basedOn w:val="DefaultParagraphFont"/>
     <w:link w:val="Heading2"/>
     <w:uiPriority w:val="9"/>
-    <w:rsid w:val="004E59DD"/>
+    <w:rsid w:val="00066EB0"/>
     <w:rPr>
       <w:rFonts w:asciiTheme="majorHAnsi" w:eastAsiaTheme="majorEastAsia" w:hAnsiTheme="majorHAnsi" w:cstheme="majorBidi"/>
-      <w:color w:val="2E74B5" w:themeColor="accent1" w:themeShade="BF"/>
-      <w:sz w:val="26"/>
-      <w:szCs w:val="26"/>
+      <w:color w:val="538135" w:themeColor="accent6" w:themeShade="BF"/>
+      <w:sz w:val="28"/>
+      <w:szCs w:val="28"/>
     </w:rPr>
   </w:style>
   <w:style w:type="character" w:customStyle="1" w:styleId="Heading3Char">
@@ -1151,10 +3211,10 @@
     <w:basedOn w:val="DefaultParagraphFont"/>
     <w:link w:val="Heading3"/>
     <w:uiPriority w:val="9"/>
-    <w:rsid w:val="004E59DD"/>
+    <w:rsid w:val="00066EB0"/>
     <w:rPr>
       <w:rFonts w:asciiTheme="majorHAnsi" w:eastAsiaTheme="majorEastAsia" w:hAnsiTheme="majorHAnsi" w:cstheme="majorBidi"/>
-      <w:color w:val="1F4D78" w:themeColor="accent1" w:themeShade="7F"/>
+      <w:color w:val="538135" w:themeColor="accent6" w:themeShade="BF"/>
       <w:sz w:val="24"/>
       <w:szCs w:val="24"/>
     </w:rPr>
@@ -1164,11 +3224,11 @@
     <w:basedOn w:val="DefaultParagraphFont"/>
     <w:uiPriority w:val="20"/>
     <w:qFormat/>
-    <w:rsid w:val="00217665"/>
+    <w:rsid w:val="00066EB0"/>
     <w:rPr>
-      <w:b/>
       <w:i/>
       <w:iCs/>
+      <w:color w:val="70AD47" w:themeColor="accent6"/>
     </w:rPr>
   </w:style>
   <w:style w:type="paragraph" w:styleId="ListParagraph">
@@ -1187,11 +3247,10 @@
     <w:basedOn w:val="DefaultParagraphFont"/>
     <w:uiPriority w:val="19"/>
     <w:qFormat/>
-    <w:rsid w:val="00984DDD"/>
+    <w:rsid w:val="00066EB0"/>
     <w:rPr>
       <w:i/>
       <w:iCs/>
-      <w:color w:val="404040" w:themeColor="text1" w:themeTint="BF"/>
     </w:rPr>
   </w:style>
   <w:style w:type="character" w:styleId="Hyperlink">
@@ -1204,6 +3263,379 @@
       <w:color w:val="0563C1" w:themeColor="hyperlink"/>
       <w:u w:val="single"/>
     </w:rPr>
+  </w:style>
+  <w:style w:type="paragraph" w:styleId="Subtitle">
+    <w:name w:val="Subtitle"/>
+    <w:basedOn w:val="Normal"/>
+    <w:next w:val="Normal"/>
+    <w:link w:val="SubtitleChar"/>
+    <w:uiPriority w:val="11"/>
+    <w:qFormat/>
+    <w:rsid w:val="00066EB0"/>
+    <w:pPr>
+      <w:numPr>
+        <w:ilvl w:val="1"/>
+      </w:numPr>
+      <w:spacing w:line="240" w:lineRule="auto"/>
+    </w:pPr>
+    <w:rPr>
+      <w:rFonts w:asciiTheme="majorHAnsi" w:eastAsiaTheme="majorEastAsia" w:hAnsiTheme="majorHAnsi" w:cstheme="majorBidi"/>
+      <w:sz w:val="30"/>
+      <w:szCs w:val="30"/>
+    </w:rPr>
+  </w:style>
+  <w:style w:type="character" w:customStyle="1" w:styleId="SubtitleChar">
+    <w:name w:val="Subtitle Char"/>
+    <w:basedOn w:val="DefaultParagraphFont"/>
+    <w:link w:val="Subtitle"/>
+    <w:uiPriority w:val="11"/>
+    <w:rsid w:val="00066EB0"/>
+    <w:rPr>
+      <w:rFonts w:asciiTheme="majorHAnsi" w:eastAsiaTheme="majorEastAsia" w:hAnsiTheme="majorHAnsi" w:cstheme="majorBidi"/>
+      <w:sz w:val="30"/>
+      <w:szCs w:val="30"/>
+    </w:rPr>
+  </w:style>
+  <w:style w:type="character" w:customStyle="1" w:styleId="Heading4Char">
+    <w:name w:val="Heading 4 Char"/>
+    <w:basedOn w:val="DefaultParagraphFont"/>
+    <w:link w:val="Heading4"/>
+    <w:uiPriority w:val="9"/>
+    <w:semiHidden/>
+    <w:rsid w:val="00066EB0"/>
+    <w:rPr>
+      <w:rFonts w:asciiTheme="majorHAnsi" w:eastAsiaTheme="majorEastAsia" w:hAnsiTheme="majorHAnsi" w:cstheme="majorBidi"/>
+      <w:color w:val="70AD47" w:themeColor="accent6"/>
+      <w:sz w:val="22"/>
+      <w:szCs w:val="22"/>
+    </w:rPr>
+  </w:style>
+  <w:style w:type="character" w:customStyle="1" w:styleId="Heading5Char">
+    <w:name w:val="Heading 5 Char"/>
+    <w:basedOn w:val="DefaultParagraphFont"/>
+    <w:link w:val="Heading5"/>
+    <w:uiPriority w:val="9"/>
+    <w:semiHidden/>
+    <w:rsid w:val="00066EB0"/>
+    <w:rPr>
+      <w:rFonts w:asciiTheme="majorHAnsi" w:eastAsiaTheme="majorEastAsia" w:hAnsiTheme="majorHAnsi" w:cstheme="majorBidi"/>
+      <w:i/>
+      <w:iCs/>
+      <w:color w:val="70AD47" w:themeColor="accent6"/>
+      <w:sz w:val="22"/>
+      <w:szCs w:val="22"/>
+    </w:rPr>
+  </w:style>
+  <w:style w:type="character" w:customStyle="1" w:styleId="Heading6Char">
+    <w:name w:val="Heading 6 Char"/>
+    <w:basedOn w:val="DefaultParagraphFont"/>
+    <w:link w:val="Heading6"/>
+    <w:uiPriority w:val="9"/>
+    <w:semiHidden/>
+    <w:rsid w:val="00066EB0"/>
+    <w:rPr>
+      <w:rFonts w:asciiTheme="majorHAnsi" w:eastAsiaTheme="majorEastAsia" w:hAnsiTheme="majorHAnsi" w:cstheme="majorBidi"/>
+      <w:color w:val="70AD47" w:themeColor="accent6"/>
+    </w:rPr>
+  </w:style>
+  <w:style w:type="character" w:customStyle="1" w:styleId="Heading7Char">
+    <w:name w:val="Heading 7 Char"/>
+    <w:basedOn w:val="DefaultParagraphFont"/>
+    <w:link w:val="Heading7"/>
+    <w:uiPriority w:val="9"/>
+    <w:semiHidden/>
+    <w:rsid w:val="00066EB0"/>
+    <w:rPr>
+      <w:rFonts w:asciiTheme="majorHAnsi" w:eastAsiaTheme="majorEastAsia" w:hAnsiTheme="majorHAnsi" w:cstheme="majorBidi"/>
+      <w:b/>
+      <w:bCs/>
+      <w:color w:val="70AD47" w:themeColor="accent6"/>
+    </w:rPr>
+  </w:style>
+  <w:style w:type="character" w:customStyle="1" w:styleId="Heading8Char">
+    <w:name w:val="Heading 8 Char"/>
+    <w:basedOn w:val="DefaultParagraphFont"/>
+    <w:link w:val="Heading8"/>
+    <w:uiPriority w:val="9"/>
+    <w:semiHidden/>
+    <w:rsid w:val="00066EB0"/>
+    <w:rPr>
+      <w:rFonts w:asciiTheme="majorHAnsi" w:eastAsiaTheme="majorEastAsia" w:hAnsiTheme="majorHAnsi" w:cstheme="majorBidi"/>
+      <w:b/>
+      <w:bCs/>
+      <w:i/>
+      <w:iCs/>
+      <w:color w:val="70AD47" w:themeColor="accent6"/>
+      <w:sz w:val="20"/>
+      <w:szCs w:val="20"/>
+    </w:rPr>
+  </w:style>
+  <w:style w:type="character" w:customStyle="1" w:styleId="Heading9Char">
+    <w:name w:val="Heading 9 Char"/>
+    <w:basedOn w:val="DefaultParagraphFont"/>
+    <w:link w:val="Heading9"/>
+    <w:uiPriority w:val="9"/>
+    <w:semiHidden/>
+    <w:rsid w:val="00066EB0"/>
+    <w:rPr>
+      <w:rFonts w:asciiTheme="majorHAnsi" w:eastAsiaTheme="majorEastAsia" w:hAnsiTheme="majorHAnsi" w:cstheme="majorBidi"/>
+      <w:i/>
+      <w:iCs/>
+      <w:color w:val="70AD47" w:themeColor="accent6"/>
+      <w:sz w:val="20"/>
+      <w:szCs w:val="20"/>
+    </w:rPr>
+  </w:style>
+  <w:style w:type="paragraph" w:styleId="Caption">
+    <w:name w:val="caption"/>
+    <w:basedOn w:val="Normal"/>
+    <w:next w:val="Normal"/>
+    <w:uiPriority w:val="35"/>
+    <w:semiHidden/>
+    <w:unhideWhenUsed/>
+    <w:qFormat/>
+    <w:rsid w:val="00066EB0"/>
+    <w:pPr>
+      <w:spacing w:line="240" w:lineRule="auto"/>
+    </w:pPr>
+    <w:rPr>
+      <w:b/>
+      <w:bCs/>
+      <w:smallCaps/>
+      <w:color w:val="595959" w:themeColor="text1" w:themeTint="A6"/>
+    </w:rPr>
+  </w:style>
+  <w:style w:type="paragraph" w:styleId="Title">
+    <w:name w:val="Title"/>
+    <w:basedOn w:val="Normal"/>
+    <w:next w:val="Normal"/>
+    <w:link w:val="TitleChar"/>
+    <w:uiPriority w:val="10"/>
+    <w:qFormat/>
+    <w:rsid w:val="00066EB0"/>
+    <w:pPr>
+      <w:spacing w:after="0" w:line="240" w:lineRule="auto"/>
+      <w:contextualSpacing/>
+    </w:pPr>
+    <w:rPr>
+      <w:rFonts w:asciiTheme="majorHAnsi" w:eastAsiaTheme="majorEastAsia" w:hAnsiTheme="majorHAnsi" w:cstheme="majorBidi"/>
+      <w:color w:val="262626" w:themeColor="text1" w:themeTint="D9"/>
+      <w:spacing w:val="-15"/>
+      <w:sz w:val="96"/>
+      <w:szCs w:val="96"/>
+    </w:rPr>
+  </w:style>
+  <w:style w:type="character" w:customStyle="1" w:styleId="TitleChar">
+    <w:name w:val="Title Char"/>
+    <w:basedOn w:val="DefaultParagraphFont"/>
+    <w:link w:val="Title"/>
+    <w:uiPriority w:val="10"/>
+    <w:rsid w:val="00066EB0"/>
+    <w:rPr>
+      <w:rFonts w:asciiTheme="majorHAnsi" w:eastAsiaTheme="majorEastAsia" w:hAnsiTheme="majorHAnsi" w:cstheme="majorBidi"/>
+      <w:color w:val="262626" w:themeColor="text1" w:themeTint="D9"/>
+      <w:spacing w:val="-15"/>
+      <w:sz w:val="96"/>
+      <w:szCs w:val="96"/>
+    </w:rPr>
+  </w:style>
+  <w:style w:type="character" w:styleId="Strong">
+    <w:name w:val="Strong"/>
+    <w:basedOn w:val="DefaultParagraphFont"/>
+    <w:uiPriority w:val="22"/>
+    <w:qFormat/>
+    <w:rsid w:val="00066EB0"/>
+    <w:rPr>
+      <w:b/>
+      <w:bCs/>
+    </w:rPr>
+  </w:style>
+  <w:style w:type="paragraph" w:styleId="NoSpacing">
+    <w:name w:val="No Spacing"/>
+    <w:uiPriority w:val="1"/>
+    <w:qFormat/>
+    <w:rsid w:val="00066EB0"/>
+    <w:pPr>
+      <w:spacing w:after="0" w:line="240" w:lineRule="auto"/>
+    </w:pPr>
+  </w:style>
+  <w:style w:type="paragraph" w:styleId="Quote">
+    <w:name w:val="Quote"/>
+    <w:basedOn w:val="Normal"/>
+    <w:next w:val="Normal"/>
+    <w:link w:val="QuoteChar"/>
+    <w:uiPriority w:val="29"/>
+    <w:qFormat/>
+    <w:rsid w:val="00066EB0"/>
+    <w:pPr>
+      <w:spacing w:before="160"/>
+      <w:ind w:left="720" w:right="720"/>
+      <w:jc w:val="center"/>
+    </w:pPr>
+    <w:rPr>
+      <w:i/>
+      <w:iCs/>
+      <w:color w:val="262626" w:themeColor="text1" w:themeTint="D9"/>
+    </w:rPr>
+  </w:style>
+  <w:style w:type="character" w:customStyle="1" w:styleId="QuoteChar">
+    <w:name w:val="Quote Char"/>
+    <w:basedOn w:val="DefaultParagraphFont"/>
+    <w:link w:val="Quote"/>
+    <w:uiPriority w:val="29"/>
+    <w:rsid w:val="00066EB0"/>
+    <w:rPr>
+      <w:i/>
+      <w:iCs/>
+      <w:color w:val="262626" w:themeColor="text1" w:themeTint="D9"/>
+    </w:rPr>
+  </w:style>
+  <w:style w:type="paragraph" w:styleId="IntenseQuote">
+    <w:name w:val="Intense Quote"/>
+    <w:basedOn w:val="Normal"/>
+    <w:next w:val="Normal"/>
+    <w:link w:val="IntenseQuoteChar"/>
+    <w:uiPriority w:val="30"/>
+    <w:qFormat/>
+    <w:rsid w:val="00066EB0"/>
+    <w:pPr>
+      <w:spacing w:before="160" w:after="160" w:line="264" w:lineRule="auto"/>
+      <w:ind w:left="720" w:right="720"/>
+      <w:jc w:val="center"/>
+    </w:pPr>
+    <w:rPr>
+      <w:rFonts w:asciiTheme="majorHAnsi" w:eastAsiaTheme="majorEastAsia" w:hAnsiTheme="majorHAnsi" w:cstheme="majorBidi"/>
+      <w:i/>
+      <w:iCs/>
+      <w:color w:val="70AD47" w:themeColor="accent6"/>
+      <w:sz w:val="32"/>
+      <w:szCs w:val="32"/>
+    </w:rPr>
+  </w:style>
+  <w:style w:type="character" w:customStyle="1" w:styleId="IntenseQuoteChar">
+    <w:name w:val="Intense Quote Char"/>
+    <w:basedOn w:val="DefaultParagraphFont"/>
+    <w:link w:val="IntenseQuote"/>
+    <w:uiPriority w:val="30"/>
+    <w:rsid w:val="00066EB0"/>
+    <w:rPr>
+      <w:rFonts w:asciiTheme="majorHAnsi" w:eastAsiaTheme="majorEastAsia" w:hAnsiTheme="majorHAnsi" w:cstheme="majorBidi"/>
+      <w:i/>
+      <w:iCs/>
+      <w:color w:val="70AD47" w:themeColor="accent6"/>
+      <w:sz w:val="32"/>
+      <w:szCs w:val="32"/>
+    </w:rPr>
+  </w:style>
+  <w:style w:type="character" w:styleId="IntenseEmphasis">
+    <w:name w:val="Intense Emphasis"/>
+    <w:basedOn w:val="DefaultParagraphFont"/>
+    <w:uiPriority w:val="21"/>
+    <w:qFormat/>
+    <w:rsid w:val="00066EB0"/>
+    <w:rPr>
+      <w:b/>
+      <w:bCs/>
+      <w:i/>
+      <w:iCs/>
+    </w:rPr>
+  </w:style>
+  <w:style w:type="character" w:styleId="SubtleReference">
+    <w:name w:val="Subtle Reference"/>
+    <w:basedOn w:val="DefaultParagraphFont"/>
+    <w:uiPriority w:val="31"/>
+    <w:qFormat/>
+    <w:rsid w:val="00066EB0"/>
+    <w:rPr>
+      <w:smallCaps/>
+      <w:color w:val="595959" w:themeColor="text1" w:themeTint="A6"/>
+    </w:rPr>
+  </w:style>
+  <w:style w:type="character" w:styleId="IntenseReference">
+    <w:name w:val="Intense Reference"/>
+    <w:basedOn w:val="DefaultParagraphFont"/>
+    <w:uiPriority w:val="32"/>
+    <w:qFormat/>
+    <w:rsid w:val="00066EB0"/>
+    <w:rPr>
+      <w:b/>
+      <w:bCs/>
+      <w:smallCaps/>
+      <w:color w:val="70AD47" w:themeColor="accent6"/>
+    </w:rPr>
+  </w:style>
+  <w:style w:type="character" w:styleId="BookTitle">
+    <w:name w:val="Book Title"/>
+    <w:basedOn w:val="DefaultParagraphFont"/>
+    <w:uiPriority w:val="33"/>
+    <w:qFormat/>
+    <w:rsid w:val="00066EB0"/>
+    <w:rPr>
+      <w:b/>
+      <w:bCs/>
+      <w:caps w:val="0"/>
+      <w:smallCaps/>
+      <w:spacing w:val="7"/>
+      <w:sz w:val="21"/>
+      <w:szCs w:val="21"/>
+    </w:rPr>
+  </w:style>
+  <w:style w:type="paragraph" w:styleId="TOCHeading">
+    <w:name w:val="TOC Heading"/>
+    <w:basedOn w:val="Heading1"/>
+    <w:next w:val="Normal"/>
+    <w:uiPriority w:val="39"/>
+    <w:semiHidden/>
+    <w:unhideWhenUsed/>
+    <w:qFormat/>
+    <w:rsid w:val="00066EB0"/>
+    <w:pPr>
+      <w:outlineLvl w:val="9"/>
+    </w:pPr>
+  </w:style>
+  <w:style w:type="paragraph" w:styleId="Header">
+    <w:name w:val="header"/>
+    <w:basedOn w:val="Normal"/>
+    <w:link w:val="HeaderChar"/>
+    <w:uiPriority w:val="99"/>
+    <w:unhideWhenUsed/>
+    <w:rsid w:val="00066EB0"/>
+    <w:pPr>
+      <w:tabs>
+        <w:tab w:val="center" w:pos="4419"/>
+        <w:tab w:val="right" w:pos="8838"/>
+      </w:tabs>
+      <w:spacing w:after="0" w:line="240" w:lineRule="auto"/>
+    </w:pPr>
+  </w:style>
+  <w:style w:type="character" w:customStyle="1" w:styleId="HeaderChar">
+    <w:name w:val="Header Char"/>
+    <w:basedOn w:val="DefaultParagraphFont"/>
+    <w:link w:val="Header"/>
+    <w:uiPriority w:val="99"/>
+    <w:rsid w:val="00066EB0"/>
+  </w:style>
+  <w:style w:type="paragraph" w:styleId="Footer">
+    <w:name w:val="footer"/>
+    <w:basedOn w:val="Normal"/>
+    <w:link w:val="FooterChar"/>
+    <w:uiPriority w:val="99"/>
+    <w:unhideWhenUsed/>
+    <w:rsid w:val="00066EB0"/>
+    <w:pPr>
+      <w:tabs>
+        <w:tab w:val="center" w:pos="4419"/>
+        <w:tab w:val="right" w:pos="8838"/>
+      </w:tabs>
+      <w:spacing w:after="0" w:line="240" w:lineRule="auto"/>
+    </w:pPr>
+  </w:style>
+  <w:style w:type="character" w:customStyle="1" w:styleId="FooterChar">
+    <w:name w:val="Footer Char"/>
+    <w:basedOn w:val="DefaultParagraphFont"/>
+    <w:link w:val="Footer"/>
+    <w:uiPriority w:val="99"/>
+    <w:rsid w:val="00066EB0"/>
   </w:style>
 </w:styles>
 </file>
@@ -1467,4 +3899,16 @@
     </a:ext>
   </a:extLst>
 </a:theme>
+</file>
+
+<file path=customXml/item1.xml><?xml version="1.0" encoding="utf-8"?>
+<b:Sources xmlns:b="http://schemas.openxmlformats.org/officeDocument/2006/bibliography" xmlns="http://schemas.openxmlformats.org/officeDocument/2006/bibliography" SelectedStyle="\APASixthEditionOfficeOnline.xsl" StyleName="APA" Version="6"/>
+</file>
+
+<file path=customXml/itemProps1.xml><?xml version="1.0" encoding="utf-8"?>
+<ds:datastoreItem xmlns:ds="http://schemas.openxmlformats.org/officeDocument/2006/customXml" ds:itemID="{A1AC1433-0194-439F-A9B1-8FB1D0BA890B}">
+  <ds:schemaRefs>
+    <ds:schemaRef ds:uri="http://schemas.openxmlformats.org/officeDocument/2006/bibliography"/>
+  </ds:schemaRefs>
+</ds:datastoreItem>
 </file>
</xml_diff>